<commit_message>
add lab 2 report
</commit_message>
<xml_diff>
--- a/lab2/ІС-01 Адамов Денис ЛР-2 РП.docx
+++ b/lab2/ІС-01 Адамов Денис ЛР-2 РП.docx
@@ -1302,8 +1302,6 @@
         </w:rPr>
         <w:t>Стилі та шаблони компонента</w:t>
       </w:r>
-      <w:bookmarkStart w:id="0" w:name="_GoBack"/>
-      <w:bookmarkEnd w:id="0"/>
     </w:p>
     <w:p>
       <w:pPr>
@@ -2180,8 +2178,8 @@
       <w:r>
         <w:drawing>
           <wp:inline distT="0" distB="0" distL="114300" distR="114300">
-            <wp:extent cx="5733415" cy="2136140"/>
-            <wp:effectExtent l="0" t="0" r="12065" b="12700"/>
+            <wp:extent cx="5560060" cy="2071370"/>
+            <wp:effectExtent l="0" t="0" r="2540" b="1270"/>
             <wp:docPr id="19" name="Picture 10"/>
             <wp:cNvGraphicFramePr>
               <a:graphicFrameLocks xmlns:a="http://schemas.openxmlformats.org/drawingml/2006/main" noChangeAspect="1"/>
@@ -2204,7 +2202,7 @@
                   <pic:spPr>
                     <a:xfrm>
                       <a:off x="0" y="0"/>
-                      <a:ext cx="5733415" cy="2136140"/>
+                      <a:ext cx="5560060" cy="2071370"/>
                     </a:xfrm>
                     <a:prstGeom prst="rect">
                       <a:avLst/>
@@ -2248,6 +2246,8 @@
         <w:jc w:val="left"/>
         <w:rPr>
           <w:rFonts w:hint="default" w:ascii="Times New Roman" w:hAnsi="Times New Roman" w:eastAsia="SimSun" w:cs="Times New Roman"/>
+          <w:b/>
+          <w:bCs/>
           <w:color w:val="000000"/>
           <w:kern w:val="0"/>
           <w:sz w:val="28"/>
@@ -2258,14 +2258,61 @@
       <w:r>
         <w:rPr>
           <w:rFonts w:hint="default" w:ascii="Times New Roman" w:hAnsi="Times New Roman" w:eastAsia="SimSun" w:cs="Times New Roman"/>
+          <w:b/>
+          <w:bCs/>
           <w:color w:val="000000"/>
           <w:kern w:val="0"/>
           <w:sz w:val="28"/>
           <w:szCs w:val="28"/>
           <w:lang w:val="uk-UA" w:eastAsia="zh-CN" w:bidi="ar"/>
         </w:rPr>
-        <w:t>Робота з компонентами.</w:t>
-      </w:r>
+        <w:t>Робота з компонентами</w:t>
+      </w:r>
+    </w:p>
+    <w:p>
+      <w:pPr>
+        <w:keepNext w:val="0"/>
+        <w:keepLines w:val="0"/>
+        <w:widowControl/>
+        <w:suppressLineNumbers w:val="0"/>
+        <w:jc w:val="left"/>
+        <w:rPr>
+          <w:rFonts w:hint="default" w:ascii="Times New Roman" w:hAnsi="Times New Roman" w:eastAsia="SimSun" w:cs="Times New Roman"/>
+          <w:color w:val="000000"/>
+          <w:kern w:val="0"/>
+          <w:sz w:val="28"/>
+          <w:szCs w:val="28"/>
+          <w:lang w:val="en-US" w:eastAsia="zh-CN" w:bidi="ar"/>
+        </w:rPr>
+      </w:pPr>
+      <w:r>
+        <w:rPr>
+          <w:rFonts w:hint="default" w:ascii="Times New Roman" w:hAnsi="Times New Roman" w:eastAsia="SimSun" w:cs="Times New Roman"/>
+          <w:color w:val="000000"/>
+          <w:kern w:val="0"/>
+          <w:sz w:val="28"/>
+          <w:szCs w:val="28"/>
+          <w:lang w:val="en-US" w:eastAsia="zh-CN" w:bidi="ar"/>
+        </w:rPr>
+        <w:t>Крім основних компонентів у додатку, ми також можемо визначати якісь допоміжні компоненти, які керують якоюсь ділянкою розмітки html. Більше того, у додатку на сторінці може бути ряд різних блоків з певним завданням. І для кожного такого блоку можна створити окремий компонент, щоб спростити керування блоками на сторінці</w:t>
+      </w:r>
+    </w:p>
+    <w:p>
+      <w:pPr>
+        <w:keepNext w:val="0"/>
+        <w:keepLines w:val="0"/>
+        <w:widowControl/>
+        <w:suppressLineNumbers w:val="0"/>
+        <w:jc w:val="left"/>
+        <w:rPr>
+          <w:rFonts w:hint="default" w:ascii="Times New Roman" w:hAnsi="Times New Roman" w:eastAsia="SimSun" w:cs="Times New Roman"/>
+          <w:color w:val="000000"/>
+          <w:kern w:val="0"/>
+          <w:sz w:val="28"/>
+          <w:szCs w:val="28"/>
+          <w:lang w:val="uk-UA" w:eastAsia="zh-CN" w:bidi="ar"/>
+        </w:rPr>
+      </w:pPr>
     </w:p>
     <w:p>
       <w:pPr>
@@ -2282,8 +2329,8 @@
       <w:r>
         <w:drawing>
           <wp:inline distT="0" distB="0" distL="114300" distR="114300">
-            <wp:extent cx="2943225" cy="1828800"/>
-            <wp:effectExtent l="0" t="0" r="13335" b="0"/>
+            <wp:extent cx="2835275" cy="1761490"/>
+            <wp:effectExtent l="0" t="0" r="14605" b="6350"/>
             <wp:docPr id="22" name="Picture 13"/>
             <wp:cNvGraphicFramePr>
               <a:graphicFrameLocks xmlns:a="http://schemas.openxmlformats.org/drawingml/2006/main" noChangeAspect="1"/>
@@ -2306,7 +2353,7 @@
                   <pic:spPr>
                     <a:xfrm>
                       <a:off x="0" y="0"/>
-                      <a:ext cx="2943225" cy="1828800"/>
+                      <a:ext cx="2835275" cy="1761490"/>
                     </a:xfrm>
                     <a:prstGeom prst="rect">
                       <a:avLst/>
@@ -2351,8 +2398,8 @@
       <w:r>
         <w:drawing>
           <wp:inline distT="0" distB="0" distL="114300" distR="114300">
-            <wp:extent cx="5543550" cy="4124325"/>
-            <wp:effectExtent l="0" t="0" r="3810" b="5715"/>
+            <wp:extent cx="4795520" cy="3568065"/>
+            <wp:effectExtent l="0" t="0" r="5080" b="13335"/>
             <wp:docPr id="23" name="Picture 14"/>
             <wp:cNvGraphicFramePr>
               <a:graphicFrameLocks xmlns:a="http://schemas.openxmlformats.org/drawingml/2006/main" noChangeAspect="1"/>
@@ -2375,7 +2422,7 @@
                   <pic:spPr>
                     <a:xfrm>
                       <a:off x="0" y="0"/>
-                      <a:ext cx="5543550" cy="4124325"/>
+                      <a:ext cx="4795520" cy="3568065"/>
                     </a:xfrm>
                     <a:prstGeom prst="rect">
                       <a:avLst/>
@@ -2391,6 +2438,19 @@
           </wp:inline>
         </w:drawing>
       </w:r>
+    </w:p>
+    <w:p>
+      <w:pPr>
+        <w:keepNext w:val="0"/>
+        <w:keepLines w:val="0"/>
+        <w:widowControl/>
+        <w:numPr>
+          <w:numId w:val="0"/>
+        </w:numPr>
+        <w:suppressLineNumbers w:val="0"/>
+        <w:ind w:leftChars="0"/>
+        <w:jc w:val="left"/>
+      </w:pPr>
     </w:p>
     <w:p>
       <w:pPr>
@@ -2633,16 +2693,20 @@
         <w:jc w:val="left"/>
         <w:rPr>
           <w:rFonts w:hint="default" w:ascii="Times New Roman" w:hAnsi="Times New Roman" w:eastAsia="SimSun" w:cs="Times New Roman"/>
-          <w:color w:val="000000"/>
-          <w:kern w:val="0"/>
-          <w:sz w:val="28"/>
-          <w:szCs w:val="28"/>
-          <w:lang w:val="en-US" w:eastAsia="zh-CN" w:bidi="ar"/>
-        </w:rPr>
-      </w:pPr>
-      <w:r>
-        <w:rPr>
-          <w:rFonts w:hint="default" w:ascii="Times New Roman" w:hAnsi="Times New Roman" w:eastAsia="SimSun" w:cs="Times New Roman"/>
+          <w:b/>
+          <w:bCs/>
+          <w:color w:val="000000"/>
+          <w:kern w:val="0"/>
+          <w:sz w:val="28"/>
+          <w:szCs w:val="28"/>
+          <w:lang w:val="en-US" w:eastAsia="zh-CN" w:bidi="ar"/>
+        </w:rPr>
+      </w:pPr>
+      <w:r>
+        <w:rPr>
+          <w:rFonts w:hint="default" w:ascii="Times New Roman" w:hAnsi="Times New Roman" w:eastAsia="SimSun" w:cs="Times New Roman"/>
+          <w:b/>
+          <w:bCs/>
           <w:color w:val="000000"/>
           <w:kern w:val="0"/>
           <w:sz w:val="28"/>
@@ -2934,6 +2998,8 @@
       <w:r>
         <w:rPr>
           <w:rFonts w:hint="default" w:ascii="Times New Roman" w:hAnsi="Times New Roman" w:eastAsia="SimSun" w:cs="Times New Roman"/>
+          <w:b/>
+          <w:bCs/>
           <w:color w:val="000000"/>
           <w:kern w:val="0"/>
           <w:sz w:val="28"/>
@@ -2945,13 +3011,859 @@
     </w:p>
     <w:p>
       <w:pPr>
+        <w:numPr>
+          <w:numId w:val="0"/>
+        </w:numPr>
+        <w:spacing w:line="276" w:lineRule="auto"/>
+        <w:rPr>
+          <w:rFonts w:hint="default" w:ascii="Times New Roman" w:hAnsi="Times New Roman" w:eastAsia="SimSun" w:cs="Times New Roman"/>
+          <w:b/>
+          <w:bCs/>
+          <w:color w:val="000000"/>
+          <w:kern w:val="0"/>
+          <w:sz w:val="28"/>
+          <w:szCs w:val="28"/>
+          <w:lang w:val="en-US" w:eastAsia="zh-CN" w:bidi="ar"/>
+        </w:rPr>
+      </w:pPr>
+    </w:p>
+    <w:p>
+      <w:pPr>
+        <w:numPr>
+          <w:numId w:val="0"/>
+        </w:numPr>
+        <w:spacing w:line="276" w:lineRule="auto"/>
+      </w:pPr>
+      <w:r>
+        <w:drawing>
+          <wp:inline distT="0" distB="0" distL="114300" distR="114300">
+            <wp:extent cx="5324475" cy="5295900"/>
+            <wp:effectExtent l="0" t="0" r="9525" b="7620"/>
+            <wp:docPr id="32" name="Picture 23"/>
+            <wp:cNvGraphicFramePr>
+              <a:graphicFrameLocks xmlns:a="http://schemas.openxmlformats.org/drawingml/2006/main" noChangeAspect="1"/>
+            </wp:cNvGraphicFramePr>
+            <a:graphic xmlns:a="http://schemas.openxmlformats.org/drawingml/2006/main">
+              <a:graphicData uri="http://schemas.openxmlformats.org/drawingml/2006/picture">
+                <pic:pic xmlns:pic="http://schemas.openxmlformats.org/drawingml/2006/picture">
+                  <pic:nvPicPr>
+                    <pic:cNvPr id="32" name="Picture 23"/>
+                    <pic:cNvPicPr>
+                      <a:picLocks noChangeAspect="1"/>
+                    </pic:cNvPicPr>
+                  </pic:nvPicPr>
+                  <pic:blipFill>
+                    <a:blip r:embed="rId26"/>
+                    <a:stretch>
+                      <a:fillRect/>
+                    </a:stretch>
+                  </pic:blipFill>
+                  <pic:spPr>
+                    <a:xfrm>
+                      <a:off x="0" y="0"/>
+                      <a:ext cx="5324475" cy="5295900"/>
+                    </a:xfrm>
+                    <a:prstGeom prst="rect">
+                      <a:avLst/>
+                    </a:prstGeom>
+                    <a:noFill/>
+                    <a:ln>
+                      <a:noFill/>
+                    </a:ln>
+                  </pic:spPr>
+                </pic:pic>
+              </a:graphicData>
+            </a:graphic>
+          </wp:inline>
+        </w:drawing>
+      </w:r>
+    </w:p>
+    <w:p>
+      <w:pPr>
+        <w:numPr>
+          <w:numId w:val="0"/>
+        </w:numPr>
+        <w:spacing w:line="276" w:lineRule="auto"/>
+        <w:rPr>
+          <w:rFonts w:hint="default"/>
+          <w:lang w:val="en-US" w:eastAsia="zh-CN"/>
+        </w:rPr>
+      </w:pPr>
+    </w:p>
+    <w:p>
+      <w:pPr>
+        <w:numPr>
+          <w:numId w:val="0"/>
+        </w:numPr>
+        <w:spacing w:line="276" w:lineRule="auto"/>
+        <w:rPr>
+          <w:rFonts w:hint="default" w:ascii="Times New Roman" w:hAnsi="Times New Roman" w:eastAsia="SimSun"/>
+          <w:b w:val="0"/>
+          <w:bCs w:val="0"/>
+          <w:color w:val="000000"/>
+          <w:kern w:val="0"/>
+          <w:sz w:val="28"/>
+          <w:szCs w:val="28"/>
+          <w:lang w:val="en-US" w:eastAsia="zh-CN"/>
+        </w:rPr>
+      </w:pPr>
+      <w:r>
+        <w:rPr>
+          <w:rFonts w:hint="default" w:ascii="Times New Roman" w:hAnsi="Times New Roman" w:eastAsia="SimSun"/>
+          <w:b w:val="0"/>
+          <w:bCs w:val="0"/>
+          <w:color w:val="000000"/>
+          <w:kern w:val="0"/>
+          <w:sz w:val="28"/>
+          <w:szCs w:val="28"/>
+          <w:lang w:val="en-US" w:eastAsia="zh-CN"/>
+        </w:rPr>
+        <w:t>Оскільки властивість userName у дочірньому компоненті визначена як вхідна з декоратором Input, то в головному компоненті ми можемо її використовувати як атрибут і фактично застосувати прив'язку властивостей.</w:t>
+      </w:r>
+    </w:p>
+    <w:p>
+      <w:pPr>
+        <w:numPr>
+          <w:numId w:val="0"/>
+        </w:numPr>
+        <w:spacing w:line="276" w:lineRule="auto"/>
+        <w:rPr>
+          <w:rFonts w:hint="default" w:ascii="Times New Roman" w:hAnsi="Times New Roman" w:eastAsia="SimSun"/>
+          <w:b w:val="0"/>
+          <w:bCs w:val="0"/>
+          <w:color w:val="000000"/>
+          <w:kern w:val="0"/>
+          <w:sz w:val="28"/>
+          <w:szCs w:val="28"/>
+          <w:lang w:val="en-US" w:eastAsia="zh-CN"/>
+        </w:rPr>
+      </w:pPr>
+      <w:r>
+        <w:rPr>
+          <w:rFonts w:hint="default" w:ascii="Times New Roman" w:hAnsi="Times New Roman" w:eastAsia="SimSun"/>
+          <w:b/>
+          <w:bCs/>
+          <w:color w:val="000000"/>
+          <w:kern w:val="0"/>
+          <w:sz w:val="28"/>
+          <w:szCs w:val="28"/>
+          <w:lang w:val="en-US" w:eastAsia="zh-CN"/>
+        </w:rPr>
+        <w:t>&lt;child-comp [userName]="name2" [userAge]="age"&gt;&lt;/child-comp&gt;</w:t>
+      </w:r>
+    </w:p>
+    <w:p>
+      <w:pPr>
+        <w:numPr>
+          <w:numId w:val="0"/>
+        </w:numPr>
+        <w:spacing w:line="276" w:lineRule="auto"/>
+        <w:rPr>
+          <w:rFonts w:hint="default" w:ascii="Times New Roman" w:hAnsi="Times New Roman" w:eastAsia="SimSun"/>
+          <w:b w:val="0"/>
+          <w:bCs w:val="0"/>
+          <w:color w:val="000000"/>
+          <w:kern w:val="0"/>
+          <w:sz w:val="28"/>
+          <w:szCs w:val="28"/>
+          <w:lang w:val="en-US" w:eastAsia="zh-CN"/>
+        </w:rPr>
+      </w:pPr>
+      <w:r>
+        <w:drawing>
+          <wp:inline distT="0" distB="0" distL="114300" distR="114300">
+            <wp:extent cx="5729605" cy="6800850"/>
+            <wp:effectExtent l="0" t="0" r="635" b="11430"/>
+            <wp:docPr id="31" name="Picture 22"/>
+            <wp:cNvGraphicFramePr>
+              <a:graphicFrameLocks xmlns:a="http://schemas.openxmlformats.org/drawingml/2006/main" noChangeAspect="1"/>
+            </wp:cNvGraphicFramePr>
+            <a:graphic xmlns:a="http://schemas.openxmlformats.org/drawingml/2006/main">
+              <a:graphicData uri="http://schemas.openxmlformats.org/drawingml/2006/picture">
+                <pic:pic xmlns:pic="http://schemas.openxmlformats.org/drawingml/2006/picture">
+                  <pic:nvPicPr>
+                    <pic:cNvPr id="31" name="Picture 22"/>
+                    <pic:cNvPicPr>
+                      <a:picLocks noChangeAspect="1"/>
+                    </pic:cNvPicPr>
+                  </pic:nvPicPr>
+                  <pic:blipFill>
+                    <a:blip r:embed="rId27"/>
+                    <a:stretch>
+                      <a:fillRect/>
+                    </a:stretch>
+                  </pic:blipFill>
+                  <pic:spPr>
+                    <a:xfrm>
+                      <a:off x="0" y="0"/>
+                      <a:ext cx="5729605" cy="6800850"/>
+                    </a:xfrm>
+                    <a:prstGeom prst="rect">
+                      <a:avLst/>
+                    </a:prstGeom>
+                    <a:noFill/>
+                    <a:ln>
+                      <a:noFill/>
+                    </a:ln>
+                  </pic:spPr>
+                </pic:pic>
+              </a:graphicData>
+            </a:graphic>
+          </wp:inline>
+        </w:drawing>
+      </w:r>
+    </w:p>
+    <w:p>
+      <w:pPr>
+        <w:numPr>
+          <w:numId w:val="0"/>
+        </w:numPr>
+        <w:ind w:leftChars="0"/>
+        <w:rPr>
+          <w:rFonts w:hint="default" w:ascii="Times New Roman" w:hAnsi="Times New Roman" w:eastAsia="SimSun" w:cs="Times New Roman"/>
+          <w:color w:val="000000"/>
+          <w:kern w:val="0"/>
+          <w:sz w:val="28"/>
+          <w:szCs w:val="28"/>
+          <w:lang w:val="en-US" w:eastAsia="zh-CN" w:bidi="ar"/>
+        </w:rPr>
+      </w:pPr>
+    </w:p>
+    <w:p>
+      <w:pPr>
+        <w:numPr>
+          <w:numId w:val="0"/>
+        </w:numPr>
+        <w:ind w:leftChars="0"/>
+      </w:pPr>
+      <w:r>
+        <w:drawing>
+          <wp:inline distT="0" distB="0" distL="114300" distR="114300">
+            <wp:extent cx="4648200" cy="6410325"/>
+            <wp:effectExtent l="0" t="0" r="0" b="5715"/>
+            <wp:docPr id="30" name="Picture 21"/>
+            <wp:cNvGraphicFramePr>
+              <a:graphicFrameLocks xmlns:a="http://schemas.openxmlformats.org/drawingml/2006/main" noChangeAspect="1"/>
+            </wp:cNvGraphicFramePr>
+            <a:graphic xmlns:a="http://schemas.openxmlformats.org/drawingml/2006/main">
+              <a:graphicData uri="http://schemas.openxmlformats.org/drawingml/2006/picture">
+                <pic:pic xmlns:pic="http://schemas.openxmlformats.org/drawingml/2006/picture">
+                  <pic:nvPicPr>
+                    <pic:cNvPr id="30" name="Picture 21"/>
+                    <pic:cNvPicPr>
+                      <a:picLocks noChangeAspect="1"/>
+                    </pic:cNvPicPr>
+                  </pic:nvPicPr>
+                  <pic:blipFill>
+                    <a:blip r:embed="rId28"/>
+                    <a:stretch>
+                      <a:fillRect/>
+                    </a:stretch>
+                  </pic:blipFill>
+                  <pic:spPr>
+                    <a:xfrm>
+                      <a:off x="0" y="0"/>
+                      <a:ext cx="4648200" cy="6410325"/>
+                    </a:xfrm>
+                    <a:prstGeom prst="rect">
+                      <a:avLst/>
+                    </a:prstGeom>
+                    <a:noFill/>
+                    <a:ln>
+                      <a:noFill/>
+                    </a:ln>
+                  </pic:spPr>
+                </pic:pic>
+              </a:graphicData>
+            </a:graphic>
+          </wp:inline>
+        </w:drawing>
+      </w:r>
+    </w:p>
+    <w:p>
+      <w:pPr>
+        <w:rPr>
+          <w:rFonts w:hint="default"/>
+          <w:lang w:val="uk-UA" w:eastAsia="zh-CN"/>
+        </w:rPr>
+      </w:pPr>
+      <w:r>
+        <w:rPr>
+          <w:rFonts w:hint="default"/>
+          <w:lang w:val="uk-UA" w:eastAsia="zh-CN"/>
+        </w:rPr>
+        <w:br w:type="page"/>
+      </w:r>
+    </w:p>
+    <w:p>
+      <w:pPr>
+        <w:numPr>
+          <w:numId w:val="0"/>
+        </w:numPr>
+        <w:ind w:leftChars="0"/>
+        <w:jc w:val="center"/>
+        <w:rPr>
+          <w:rFonts w:hint="default" w:ascii="Times New Roman" w:hAnsi="Times New Roman" w:cs="Times New Roman"/>
+          <w:b/>
+          <w:bCs/>
+          <w:sz w:val="28"/>
+          <w:szCs w:val="28"/>
+          <w:lang w:val="en-US"/>
+        </w:rPr>
+      </w:pPr>
+      <w:r>
+        <w:rPr>
+          <w:rFonts w:hint="default" w:ascii="Times New Roman" w:hAnsi="Times New Roman" w:cs="Times New Roman"/>
+          <w:b/>
+          <w:bCs/>
+          <w:sz w:val="28"/>
+          <w:szCs w:val="28"/>
+          <w:lang w:val="uk-UA"/>
+        </w:rPr>
+        <w:t xml:space="preserve">Розгорнутий на </w:t>
+      </w:r>
+      <w:r>
+        <w:rPr>
+          <w:rFonts w:hint="default" w:ascii="Times New Roman" w:hAnsi="Times New Roman" w:cs="Times New Roman"/>
+          <w:b/>
+          <w:bCs/>
+          <w:sz w:val="28"/>
+          <w:szCs w:val="28"/>
+          <w:lang w:val="en-US"/>
+        </w:rPr>
+        <w:t xml:space="preserve">Firebase </w:t>
+      </w:r>
+      <w:r>
+        <w:rPr>
+          <w:rFonts w:hint="default" w:ascii="Times New Roman" w:hAnsi="Times New Roman" w:cs="Times New Roman"/>
+          <w:b/>
+          <w:bCs/>
+          <w:sz w:val="28"/>
+          <w:szCs w:val="28"/>
+          <w:lang w:val="uk-UA"/>
+        </w:rPr>
+        <w:t xml:space="preserve">застосунок </w:t>
+      </w:r>
+      <w:r>
+        <w:rPr>
+          <w:rFonts w:hint="default" w:ascii="Times New Roman" w:hAnsi="Times New Roman" w:cs="Times New Roman"/>
+          <w:b/>
+          <w:bCs/>
+          <w:sz w:val="28"/>
+          <w:szCs w:val="28"/>
+          <w:lang w:val="en-US"/>
+        </w:rPr>
+        <w:t>Components1</w:t>
+      </w:r>
+    </w:p>
+    <w:p>
+      <w:pPr>
+        <w:numPr>
+          <w:numId w:val="0"/>
+        </w:numPr>
+        <w:ind w:leftChars="0"/>
+        <w:jc w:val="center"/>
+        <w:rPr>
+          <w:rFonts w:hint="default" w:ascii="Times New Roman" w:hAnsi="Times New Roman" w:cs="Times New Roman"/>
+          <w:b/>
+          <w:bCs/>
+          <w:sz w:val="28"/>
+          <w:szCs w:val="28"/>
+          <w:lang w:val="en-US"/>
+        </w:rPr>
+      </w:pPr>
+    </w:p>
+    <w:p>
+      <w:pPr>
+        <w:numPr>
+          <w:numId w:val="0"/>
+        </w:numPr>
+        <w:ind w:leftChars="0"/>
+        <w:jc w:val="center"/>
+        <w:rPr>
+          <w:rFonts w:hint="default" w:ascii="Times New Roman" w:hAnsi="Times New Roman"/>
+          <w:b/>
+          <w:bCs/>
+          <w:sz w:val="28"/>
+          <w:szCs w:val="28"/>
+          <w:lang w:val="en-US"/>
+        </w:rPr>
+      </w:pPr>
+      <w:r>
+        <w:rPr>
+          <w:rFonts w:hint="default" w:ascii="Times New Roman" w:hAnsi="Times New Roman"/>
+          <w:b/>
+          <w:bCs/>
+          <w:sz w:val="28"/>
+          <w:szCs w:val="28"/>
+          <w:lang w:val="en-US"/>
+        </w:rPr>
+        <w:fldChar w:fldCharType="begin"/>
+      </w:r>
+      <w:r>
+        <w:rPr>
+          <w:rFonts w:hint="default" w:ascii="Times New Roman" w:hAnsi="Times New Roman"/>
+          <w:b/>
+          <w:bCs/>
+          <w:sz w:val="28"/>
+          <w:szCs w:val="28"/>
+          <w:lang w:val="en-US"/>
+        </w:rPr>
+        <w:instrText xml:space="preserve"> HYPERLINK "https://adamovis-01laba2-1.web.app/" </w:instrText>
+      </w:r>
+      <w:r>
+        <w:rPr>
+          <w:rFonts w:hint="default" w:ascii="Times New Roman" w:hAnsi="Times New Roman"/>
+          <w:b/>
+          <w:bCs/>
+          <w:sz w:val="28"/>
+          <w:szCs w:val="28"/>
+          <w:lang w:val="en-US"/>
+        </w:rPr>
+        <w:fldChar w:fldCharType="separate"/>
+      </w:r>
+      <w:r>
+        <w:rPr>
+          <w:rStyle w:val="12"/>
+          <w:rFonts w:hint="default" w:ascii="Times New Roman" w:hAnsi="Times New Roman"/>
+          <w:b/>
+          <w:bCs/>
+          <w:sz w:val="28"/>
+          <w:szCs w:val="28"/>
+          <w:lang w:val="en-US"/>
+        </w:rPr>
+        <w:t>https://adamovis-01laba2-1.web.app/</w:t>
+      </w:r>
+      <w:r>
+        <w:rPr>
+          <w:rFonts w:hint="default" w:ascii="Times New Roman" w:hAnsi="Times New Roman"/>
+          <w:b/>
+          <w:bCs/>
+          <w:sz w:val="28"/>
+          <w:szCs w:val="28"/>
+          <w:lang w:val="en-US"/>
+        </w:rPr>
+        <w:fldChar w:fldCharType="end"/>
+      </w:r>
+    </w:p>
+    <w:p>
+      <w:pPr>
+        <w:numPr>
+          <w:numId w:val="0"/>
+        </w:numPr>
+        <w:ind w:leftChars="0"/>
+        <w:jc w:val="center"/>
+        <w:rPr>
+          <w:rFonts w:hint="default"/>
+          <w:b/>
+          <w:bCs/>
+          <w:lang w:val="en-US"/>
+        </w:rPr>
+      </w:pPr>
+    </w:p>
+    <w:p>
+      <w:pPr>
+        <w:numPr>
+          <w:numId w:val="0"/>
+        </w:numPr>
+        <w:ind w:leftChars="0"/>
+        <w:rPr>
+          <w:rFonts w:hint="default"/>
+          <w:lang w:val="uk-UA" w:eastAsia="zh-CN"/>
+        </w:rPr>
+      </w:pPr>
+      <w:r>
+        <w:drawing>
+          <wp:inline distT="0" distB="0" distL="114300" distR="114300">
+            <wp:extent cx="5029200" cy="6991350"/>
+            <wp:effectExtent l="0" t="0" r="0" b="3810"/>
+            <wp:docPr id="33" name="Picture 24"/>
+            <wp:cNvGraphicFramePr>
+              <a:graphicFrameLocks xmlns:a="http://schemas.openxmlformats.org/drawingml/2006/main" noChangeAspect="1"/>
+            </wp:cNvGraphicFramePr>
+            <a:graphic xmlns:a="http://schemas.openxmlformats.org/drawingml/2006/main">
+              <a:graphicData uri="http://schemas.openxmlformats.org/drawingml/2006/picture">
+                <pic:pic xmlns:pic="http://schemas.openxmlformats.org/drawingml/2006/picture">
+                  <pic:nvPicPr>
+                    <pic:cNvPr id="33" name="Picture 24"/>
+                    <pic:cNvPicPr>
+                      <a:picLocks noChangeAspect="1"/>
+                    </pic:cNvPicPr>
+                  </pic:nvPicPr>
+                  <pic:blipFill>
+                    <a:blip r:embed="rId29"/>
+                    <a:stretch>
+                      <a:fillRect/>
+                    </a:stretch>
+                  </pic:blipFill>
+                  <pic:spPr>
+                    <a:xfrm>
+                      <a:off x="0" y="0"/>
+                      <a:ext cx="5029200" cy="6991350"/>
+                    </a:xfrm>
+                    <a:prstGeom prst="rect">
+                      <a:avLst/>
+                    </a:prstGeom>
+                    <a:noFill/>
+                    <a:ln>
+                      <a:noFill/>
+                    </a:ln>
+                  </pic:spPr>
+                </pic:pic>
+              </a:graphicData>
+            </a:graphic>
+          </wp:inline>
+        </w:drawing>
+      </w:r>
+    </w:p>
+    <w:p>
+      <w:pPr>
+        <w:rPr>
+          <w:rFonts w:hint="default" w:ascii="Times New Roman" w:hAnsi="Times New Roman" w:eastAsia="Times New Roman" w:cs="Times New Roman"/>
+          <w:b/>
+          <w:bCs/>
+          <w:sz w:val="28"/>
+          <w:szCs w:val="28"/>
+          <w:lang w:val="uk-UA" w:eastAsia="zh-CN"/>
+        </w:rPr>
+      </w:pPr>
+      <w:r>
+        <w:rPr>
+          <w:rFonts w:hint="default" w:ascii="Times New Roman" w:hAnsi="Times New Roman" w:eastAsia="Times New Roman" w:cs="Times New Roman"/>
+          <w:b/>
+          <w:bCs/>
+          <w:sz w:val="28"/>
+          <w:szCs w:val="28"/>
+          <w:lang w:val="uk-UA" w:eastAsia="zh-CN"/>
+        </w:rPr>
+        <w:br w:type="page"/>
+      </w:r>
+    </w:p>
+    <w:p>
+      <w:pPr>
+        <w:jc w:val="center"/>
+        <w:rPr>
+          <w:rFonts w:hint="default" w:ascii="Times New Roman" w:hAnsi="Times New Roman" w:eastAsia="Times New Roman" w:cs="Times New Roman"/>
+          <w:b/>
+          <w:bCs/>
+          <w:sz w:val="28"/>
+          <w:szCs w:val="28"/>
+          <w:lang w:val="uk-UA" w:eastAsia="zh-CN"/>
+        </w:rPr>
+      </w:pPr>
+      <w:r>
+        <w:rPr>
+          <w:rFonts w:hint="default" w:ascii="Times New Roman" w:hAnsi="Times New Roman" w:eastAsia="Times New Roman" w:cs="Times New Roman"/>
+          <w:b/>
+          <w:bCs/>
+          <w:sz w:val="28"/>
+          <w:szCs w:val="28"/>
+          <w:lang w:val="uk-UA" w:eastAsia="zh-CN"/>
+        </w:rPr>
+        <w:t>Components2</w:t>
+      </w:r>
+    </w:p>
+    <w:p>
+      <w:pPr>
+        <w:keepNext w:val="0"/>
+        <w:keepLines w:val="0"/>
+        <w:widowControl/>
         <w:numPr>
           <w:ilvl w:val="0"/>
           <w:numId w:val="2"/>
         </w:numPr>
+        <w:suppressLineNumbers w:val="0"/>
         <w:ind w:left="0" w:leftChars="0" w:firstLine="0" w:firstLineChars="0"/>
-        <w:rPr>
-          <w:rFonts w:hint="default" w:ascii="Times New Roman" w:hAnsi="Times New Roman" w:eastAsia="SimSun" w:cs="Times New Roman"/>
+        <w:jc w:val="left"/>
+        <w:rPr>
+          <w:rFonts w:hint="default" w:ascii="Times New Roman" w:hAnsi="Times New Roman" w:eastAsia="SimSun" w:cs="Times New Roman"/>
+          <w:b/>
+          <w:bCs/>
+          <w:color w:val="000000"/>
+          <w:kern w:val="0"/>
+          <w:sz w:val="28"/>
+          <w:szCs w:val="28"/>
+          <w:lang w:val="en-US" w:eastAsia="zh-CN" w:bidi="ar"/>
+        </w:rPr>
+      </w:pPr>
+      <w:r>
+        <w:rPr>
+          <w:rFonts w:hint="default" w:ascii="Times New Roman" w:hAnsi="Times New Roman" w:eastAsia="SimSun" w:cs="Times New Roman"/>
+          <w:b/>
+          <w:bCs/>
+          <w:color w:val="000000"/>
+          <w:kern w:val="0"/>
+          <w:sz w:val="28"/>
+          <w:szCs w:val="28"/>
+          <w:lang w:val="en-US" w:eastAsia="zh-CN" w:bidi="ar"/>
+        </w:rPr>
+        <w:t>Прив'язка до сетера</w:t>
+      </w:r>
+    </w:p>
+    <w:p>
+      <w:pPr>
+        <w:keepNext w:val="0"/>
+        <w:keepLines w:val="0"/>
+        <w:widowControl/>
+        <w:numPr>
+          <w:numId w:val="0"/>
+        </w:numPr>
+        <w:suppressLineNumbers w:val="0"/>
+        <w:spacing w:line="276" w:lineRule="auto"/>
+        <w:jc w:val="left"/>
+        <w:rPr>
+          <w:rFonts w:hint="default" w:ascii="Times New Roman" w:hAnsi="Times New Roman" w:eastAsia="SimSun" w:cs="Times New Roman"/>
+          <w:b/>
+          <w:bCs/>
+          <w:color w:val="000000"/>
+          <w:kern w:val="0"/>
+          <w:sz w:val="28"/>
+          <w:szCs w:val="28"/>
+          <w:lang w:val="en-US" w:eastAsia="zh-CN" w:bidi="ar"/>
+        </w:rPr>
+      </w:pPr>
+    </w:p>
+    <w:p>
+      <w:pPr>
+        <w:keepNext w:val="0"/>
+        <w:keepLines w:val="0"/>
+        <w:widowControl/>
+        <w:suppressLineNumbers w:val="0"/>
+        <w:jc w:val="left"/>
+      </w:pPr>
+      <w:r>
+        <w:rPr>
+          <w:rFonts w:hint="default" w:ascii="Times New Roman" w:hAnsi="Times New Roman" w:eastAsia="SimSun" w:cs="Times New Roman"/>
+          <w:color w:val="000000"/>
+          <w:kern w:val="0"/>
+          <w:sz w:val="28"/>
+          <w:szCs w:val="28"/>
+          <w:lang w:val="en-US" w:eastAsia="zh-CN" w:bidi="ar"/>
+        </w:rPr>
+        <w:t>Крім прив'язки до властивості, ми можемо встановити прив'язку до сетера дочірнього компонента. Це може бути необхідно, коли у дочірньому компоненті треба здійснювати перевірку або навіть модифікацію значення, що отримується від головного компонента.</w:t>
+      </w:r>
+    </w:p>
+    <w:p>
+      <w:pPr>
+        <w:keepNext w:val="0"/>
+        <w:keepLines w:val="0"/>
+        <w:widowControl/>
+        <w:numPr>
+          <w:numId w:val="0"/>
+        </w:numPr>
+        <w:suppressLineNumbers w:val="0"/>
+        <w:spacing w:line="276" w:lineRule="auto"/>
+        <w:jc w:val="left"/>
+        <w:rPr>
+          <w:rFonts w:hint="default" w:ascii="Times New Roman" w:hAnsi="Times New Roman" w:eastAsia="SimSun" w:cs="Times New Roman"/>
+          <w:b/>
+          <w:bCs/>
+          <w:color w:val="000000"/>
+          <w:kern w:val="0"/>
+          <w:sz w:val="28"/>
+          <w:szCs w:val="28"/>
+          <w:lang w:val="en-US" w:eastAsia="zh-CN" w:bidi="ar"/>
+        </w:rPr>
+      </w:pPr>
+    </w:p>
+    <w:p>
+      <w:pPr>
+        <w:keepNext w:val="0"/>
+        <w:keepLines w:val="0"/>
+        <w:widowControl/>
+        <w:numPr>
+          <w:numId w:val="0"/>
+        </w:numPr>
+        <w:suppressLineNumbers w:val="0"/>
+        <w:ind w:leftChars="0"/>
+        <w:jc w:val="left"/>
+      </w:pPr>
+      <w:r>
+        <w:drawing>
+          <wp:inline distT="0" distB="0" distL="114300" distR="114300">
+            <wp:extent cx="4768850" cy="1767205"/>
+            <wp:effectExtent l="0" t="0" r="1270" b="635"/>
+            <wp:docPr id="35" name="Picture 26"/>
+            <wp:cNvGraphicFramePr>
+              <a:graphicFrameLocks xmlns:a="http://schemas.openxmlformats.org/drawingml/2006/main" noChangeAspect="1"/>
+            </wp:cNvGraphicFramePr>
+            <a:graphic xmlns:a="http://schemas.openxmlformats.org/drawingml/2006/main">
+              <a:graphicData uri="http://schemas.openxmlformats.org/drawingml/2006/picture">
+                <pic:pic xmlns:pic="http://schemas.openxmlformats.org/drawingml/2006/picture">
+                  <pic:nvPicPr>
+                    <pic:cNvPr id="35" name="Picture 26"/>
+                    <pic:cNvPicPr>
+                      <a:picLocks noChangeAspect="1"/>
+                    </pic:cNvPicPr>
+                  </pic:nvPicPr>
+                  <pic:blipFill>
+                    <a:blip r:embed="rId30"/>
+                    <a:stretch>
+                      <a:fillRect/>
+                    </a:stretch>
+                  </pic:blipFill>
+                  <pic:spPr>
+                    <a:xfrm>
+                      <a:off x="0" y="0"/>
+                      <a:ext cx="4768850" cy="1767205"/>
+                    </a:xfrm>
+                    <a:prstGeom prst="rect">
+                      <a:avLst/>
+                    </a:prstGeom>
+                    <a:noFill/>
+                    <a:ln>
+                      <a:noFill/>
+                    </a:ln>
+                  </pic:spPr>
+                </pic:pic>
+              </a:graphicData>
+            </a:graphic>
+          </wp:inline>
+        </w:drawing>
+      </w:r>
+    </w:p>
+    <w:p>
+      <w:pPr>
+        <w:keepNext w:val="0"/>
+        <w:keepLines w:val="0"/>
+        <w:widowControl/>
+        <w:numPr>
+          <w:numId w:val="0"/>
+        </w:numPr>
+        <w:suppressLineNumbers w:val="0"/>
+        <w:ind w:leftChars="0"/>
+        <w:jc w:val="left"/>
+      </w:pPr>
+    </w:p>
+    <w:p>
+      <w:pPr>
+        <w:keepNext w:val="0"/>
+        <w:keepLines w:val="0"/>
+        <w:widowControl/>
+        <w:numPr>
+          <w:numId w:val="0"/>
+        </w:numPr>
+        <w:suppressLineNumbers w:val="0"/>
+        <w:ind w:leftChars="0"/>
+        <w:jc w:val="left"/>
+      </w:pPr>
+      <w:r>
+        <w:drawing>
+          <wp:inline distT="0" distB="0" distL="114300" distR="114300">
+            <wp:extent cx="4757420" cy="4326890"/>
+            <wp:effectExtent l="0" t="0" r="12700" b="1270"/>
+            <wp:docPr id="36" name="Picture 27"/>
+            <wp:cNvGraphicFramePr>
+              <a:graphicFrameLocks xmlns:a="http://schemas.openxmlformats.org/drawingml/2006/main" noChangeAspect="1"/>
+            </wp:cNvGraphicFramePr>
+            <a:graphic xmlns:a="http://schemas.openxmlformats.org/drawingml/2006/main">
+              <a:graphicData uri="http://schemas.openxmlformats.org/drawingml/2006/picture">
+                <pic:pic xmlns:pic="http://schemas.openxmlformats.org/drawingml/2006/picture">
+                  <pic:nvPicPr>
+                    <pic:cNvPr id="36" name="Picture 27"/>
+                    <pic:cNvPicPr>
+                      <a:picLocks noChangeAspect="1"/>
+                    </pic:cNvPicPr>
+                  </pic:nvPicPr>
+                  <pic:blipFill>
+                    <a:blip r:embed="rId31"/>
+                    <a:stretch>
+                      <a:fillRect/>
+                    </a:stretch>
+                  </pic:blipFill>
+                  <pic:spPr>
+                    <a:xfrm>
+                      <a:off x="0" y="0"/>
+                      <a:ext cx="4757420" cy="4326890"/>
+                    </a:xfrm>
+                    <a:prstGeom prst="rect">
+                      <a:avLst/>
+                    </a:prstGeom>
+                    <a:noFill/>
+                    <a:ln>
+                      <a:noFill/>
+                    </a:ln>
+                  </pic:spPr>
+                </pic:pic>
+              </a:graphicData>
+            </a:graphic>
+          </wp:inline>
+        </w:drawing>
+      </w:r>
+    </w:p>
+    <w:p>
+      <w:pPr>
+        <w:keepNext w:val="0"/>
+        <w:keepLines w:val="0"/>
+        <w:widowControl/>
+        <w:numPr>
+          <w:numId w:val="0"/>
+        </w:numPr>
+        <w:suppressLineNumbers w:val="0"/>
+        <w:ind w:leftChars="0"/>
+        <w:jc w:val="left"/>
+        <w:rPr>
+          <w:rFonts w:hint="default" w:ascii="Times New Roman" w:hAnsi="Times New Roman" w:eastAsia="SimSun" w:cs="Times New Roman"/>
+          <w:b/>
+          <w:bCs/>
+          <w:color w:val="000000"/>
+          <w:kern w:val="0"/>
+          <w:sz w:val="28"/>
+          <w:szCs w:val="28"/>
+          <w:lang w:val="en-US" w:eastAsia="zh-CN" w:bidi="ar"/>
+        </w:rPr>
+      </w:pPr>
+      <w:r>
+        <w:drawing>
+          <wp:inline distT="0" distB="0" distL="114300" distR="114300">
+            <wp:extent cx="2308860" cy="1333500"/>
+            <wp:effectExtent l="0" t="0" r="0" b="0"/>
+            <wp:docPr id="34" name="Picture 25"/>
+            <wp:cNvGraphicFramePr>
+              <a:graphicFrameLocks xmlns:a="http://schemas.openxmlformats.org/drawingml/2006/main" noChangeAspect="1"/>
+            </wp:cNvGraphicFramePr>
+            <a:graphic xmlns:a="http://schemas.openxmlformats.org/drawingml/2006/main">
+              <a:graphicData uri="http://schemas.openxmlformats.org/drawingml/2006/picture">
+                <pic:pic xmlns:pic="http://schemas.openxmlformats.org/drawingml/2006/picture">
+                  <pic:nvPicPr>
+                    <pic:cNvPr id="34" name="Picture 25"/>
+                    <pic:cNvPicPr>
+                      <a:picLocks noChangeAspect="1"/>
+                    </pic:cNvPicPr>
+                  </pic:nvPicPr>
+                  <pic:blipFill>
+                    <a:blip r:embed="rId32"/>
+                    <a:srcRect l="2258"/>
+                    <a:stretch>
+                      <a:fillRect/>
+                    </a:stretch>
+                  </pic:blipFill>
+                  <pic:spPr>
+                    <a:xfrm>
+                      <a:off x="0" y="0"/>
+                      <a:ext cx="2308860" cy="1333500"/>
+                    </a:xfrm>
+                    <a:prstGeom prst="rect">
+                      <a:avLst/>
+                    </a:prstGeom>
+                    <a:noFill/>
+                    <a:ln>
+                      <a:noFill/>
+                    </a:ln>
+                  </pic:spPr>
+                </pic:pic>
+              </a:graphicData>
+            </a:graphic>
+          </wp:inline>
+        </w:drawing>
+      </w:r>
+    </w:p>
+    <w:p>
+      <w:pPr>
+        <w:rPr>
+          <w:rFonts w:hint="default" w:ascii="Times New Roman" w:hAnsi="Times New Roman" w:eastAsia="SimSun" w:cs="Times New Roman"/>
+          <w:b/>
+          <w:bCs/>
           <w:color w:val="000000"/>
           <w:kern w:val="0"/>
           <w:sz w:val="28"/>
@@ -2959,284 +3871,365 @@
           <w:lang w:val="uk-UA" w:eastAsia="zh-CN" w:bidi="ar"/>
         </w:rPr>
       </w:pPr>
-    </w:p>
-    <w:p>
-      <w:pPr>
-        <w:jc w:val="center"/>
-        <w:rPr>
-          <w:rFonts w:hint="default" w:ascii="Times New Roman" w:hAnsi="Times New Roman" w:eastAsia="Times New Roman" w:cs="Times New Roman"/>
-          <w:b/>
-          <w:bCs/>
-          <w:sz w:val="28"/>
-          <w:szCs w:val="28"/>
-          <w:lang w:val="uk-UA" w:eastAsia="zh-CN"/>
-        </w:rPr>
-      </w:pPr>
-      <w:r>
-        <w:rPr>
-          <w:rFonts w:hint="default" w:ascii="Times New Roman" w:hAnsi="Times New Roman" w:eastAsia="Times New Roman" w:cs="Times New Roman"/>
-          <w:b/>
-          <w:bCs/>
-          <w:sz w:val="28"/>
-          <w:szCs w:val="28"/>
-          <w:lang w:val="uk-UA" w:eastAsia="zh-CN"/>
-        </w:rPr>
-        <w:t>Components2</w:t>
-      </w:r>
-    </w:p>
-    <w:p>
-      <w:pPr>
-        <w:keepNext w:val="0"/>
-        <w:keepLines w:val="0"/>
-        <w:widowControl/>
-        <w:suppressLineNumbers w:val="0"/>
-        <w:jc w:val="left"/>
-        <w:rPr>
-          <w:rFonts w:hint="default" w:ascii="Times New Roman" w:hAnsi="Times New Roman" w:cs="Times New Roman"/>
-          <w:sz w:val="28"/>
-          <w:szCs w:val="28"/>
-        </w:rPr>
-      </w:pPr>
-      <w:r>
-        <w:rPr>
-          <w:rFonts w:hint="default" w:ascii="Times New Roman" w:hAnsi="Times New Roman" w:eastAsia="SimSun" w:cs="Times New Roman"/>
+      <w:r>
+        <w:rPr>
+          <w:rFonts w:hint="default" w:ascii="Times New Roman" w:hAnsi="Times New Roman" w:eastAsia="SimSun" w:cs="Times New Roman"/>
+          <w:b/>
+          <w:bCs/>
           <w:color w:val="000000"/>
           <w:kern w:val="0"/>
           <w:sz w:val="28"/>
           <w:szCs w:val="28"/>
           <w:lang w:val="uk-UA" w:eastAsia="zh-CN" w:bidi="ar"/>
         </w:rPr>
-        <w:t>7</w:t>
-      </w:r>
-      <w:r>
-        <w:rPr>
-          <w:rFonts w:hint="default" w:ascii="Times New Roman" w:hAnsi="Times New Roman" w:eastAsia="SimSun" w:cs="Times New Roman"/>
-          <w:color w:val="000000"/>
-          <w:kern w:val="0"/>
-          <w:sz w:val="28"/>
-          <w:szCs w:val="28"/>
-          <w:lang w:val="en-US" w:eastAsia="zh-CN" w:bidi="ar"/>
-        </w:rPr>
-        <w:t xml:space="preserve">) Прив'язка до сетера. </w:t>
-      </w:r>
-    </w:p>
-    <w:p>
-      <w:pPr>
-        <w:keepNext w:val="0"/>
-        <w:keepLines w:val="0"/>
-        <w:widowControl/>
-        <w:suppressLineNumbers w:val="0"/>
-        <w:jc w:val="left"/>
-        <w:rPr>
-          <w:rFonts w:hint="default" w:ascii="Times New Roman" w:hAnsi="Times New Roman" w:cs="Times New Roman"/>
-          <w:sz w:val="28"/>
-          <w:szCs w:val="28"/>
-        </w:rPr>
-      </w:pPr>
-      <w:r>
-        <w:rPr>
-          <w:rFonts w:hint="default" w:ascii="Times New Roman" w:hAnsi="Times New Roman" w:eastAsia="SimSun" w:cs="Times New Roman"/>
-          <w:color w:val="000000"/>
-          <w:kern w:val="0"/>
-          <w:sz w:val="28"/>
-          <w:szCs w:val="28"/>
-          <w:lang w:val="uk-UA" w:eastAsia="zh-CN" w:bidi="ar"/>
-        </w:rPr>
-        <w:t>8</w:t>
-      </w:r>
-      <w:r>
-        <w:rPr>
-          <w:rFonts w:hint="default" w:ascii="Times New Roman" w:hAnsi="Times New Roman" w:eastAsia="SimSun" w:cs="Times New Roman"/>
-          <w:color w:val="000000"/>
-          <w:kern w:val="0"/>
-          <w:sz w:val="28"/>
-          <w:szCs w:val="28"/>
-          <w:lang w:val="en-US" w:eastAsia="zh-CN" w:bidi="ar"/>
-        </w:rPr>
-        <w:t xml:space="preserve">) Прив'язка до подій дочірнього компонента. </w:t>
-      </w:r>
-    </w:p>
-    <w:p>
-      <w:pPr>
-        <w:jc w:val="both"/>
-        <w:rPr>
-          <w:rFonts w:hint="default" w:ascii="Times New Roman" w:hAnsi="Times New Roman" w:eastAsia="Times New Roman" w:cs="Times New Roman"/>
-          <w:b/>
-          <w:bCs/>
-          <w:sz w:val="28"/>
-          <w:szCs w:val="28"/>
-          <w:lang w:val="uk-UA" w:eastAsia="zh-CN"/>
-        </w:rPr>
-      </w:pPr>
-    </w:p>
-    <w:p>
-      <w:pPr>
-        <w:jc w:val="center"/>
-        <w:rPr>
-          <w:rFonts w:hint="default" w:ascii="Times New Roman" w:hAnsi="Times New Roman" w:eastAsia="Times New Roman" w:cs="Times New Roman"/>
-          <w:b/>
-          <w:bCs/>
-          <w:sz w:val="28"/>
-          <w:szCs w:val="28"/>
-          <w:lang w:val="uk-UA" w:eastAsia="zh-CN"/>
-        </w:rPr>
-      </w:pPr>
-      <w:r>
-        <w:rPr>
-          <w:rFonts w:hint="default" w:ascii="Times New Roman" w:hAnsi="Times New Roman" w:eastAsia="Times New Roman" w:cs="Times New Roman"/>
-          <w:b/>
-          <w:bCs/>
-          <w:sz w:val="28"/>
-          <w:szCs w:val="28"/>
-          <w:lang w:val="uk-UA" w:eastAsia="zh-CN"/>
-        </w:rPr>
-        <w:t>Components3</w:t>
-      </w:r>
-    </w:p>
-    <w:p>
-      <w:pPr>
-        <w:jc w:val="both"/>
-        <w:rPr>
-          <w:rFonts w:hint="default" w:ascii="Times New Roman" w:hAnsi="Times New Roman" w:eastAsia="Times New Roman" w:cs="Times New Roman"/>
-          <w:b/>
-          <w:bCs/>
-          <w:sz w:val="28"/>
-          <w:szCs w:val="28"/>
-          <w:lang w:val="uk-UA" w:eastAsia="zh-CN"/>
-        </w:rPr>
-      </w:pPr>
-      <w:r>
-        <w:rPr>
-          <w:rFonts w:hint="default" w:ascii="Times New Roman" w:hAnsi="Times New Roman" w:eastAsia="SimSun" w:cs="Times New Roman"/>
-          <w:color w:val="000000"/>
-          <w:kern w:val="0"/>
-          <w:sz w:val="28"/>
-          <w:szCs w:val="28"/>
-          <w:lang w:val="uk-UA" w:eastAsia="zh-CN" w:bidi="ar"/>
-        </w:rPr>
-        <w:t>9</w:t>
-      </w:r>
-      <w:r>
-        <w:rPr>
-          <w:rFonts w:hint="default" w:ascii="Times New Roman" w:hAnsi="Times New Roman" w:eastAsia="SimSun" w:cs="Times New Roman"/>
-          <w:color w:val="000000"/>
-          <w:kern w:val="0"/>
-          <w:sz w:val="28"/>
-          <w:szCs w:val="28"/>
-          <w:lang w:val="en-US" w:eastAsia="zh-CN" w:bidi="ar"/>
-        </w:rPr>
-        <w:t>) Двостороння прив'язка.</w:t>
-      </w:r>
-    </w:p>
-    <w:p>
-      <w:pPr>
-        <w:jc w:val="center"/>
-        <w:rPr>
-          <w:rFonts w:hint="default" w:ascii="Times New Roman" w:hAnsi="Times New Roman" w:eastAsia="Times New Roman" w:cs="Times New Roman"/>
-          <w:b/>
-          <w:bCs/>
-          <w:sz w:val="28"/>
-          <w:szCs w:val="28"/>
-          <w:lang w:val="uk-UA" w:eastAsia="zh-CN"/>
-        </w:rPr>
-      </w:pPr>
-      <w:r>
-        <w:rPr>
-          <w:rFonts w:hint="default" w:ascii="Times New Roman" w:hAnsi="Times New Roman" w:eastAsia="Times New Roman" w:cs="Times New Roman"/>
-          <w:b/>
-          <w:bCs/>
-          <w:sz w:val="28"/>
-          <w:szCs w:val="28"/>
-          <w:lang w:val="uk-UA" w:eastAsia="zh-CN"/>
-        </w:rPr>
-        <w:t>Components4</w:t>
-      </w:r>
-    </w:p>
-    <w:p>
-      <w:pPr>
-        <w:keepNext w:val="0"/>
-        <w:keepLines w:val="0"/>
-        <w:widowControl/>
-        <w:suppressLineNumbers w:val="0"/>
-        <w:jc w:val="left"/>
-        <w:rPr>
-          <w:rFonts w:hint="default" w:ascii="Times New Roman" w:hAnsi="Times New Roman" w:eastAsia="Times New Roman" w:cs="Times New Roman"/>
-          <w:b/>
-          <w:bCs/>
-          <w:sz w:val="28"/>
-          <w:szCs w:val="28"/>
-          <w:lang w:val="uk-UA" w:eastAsia="zh-CN"/>
-        </w:rPr>
-      </w:pPr>
-      <w:r>
-        <w:rPr>
-          <w:rFonts w:hint="default" w:ascii="Times New Roman" w:hAnsi="Times New Roman" w:eastAsia="SimSun" w:cs="Times New Roman"/>
-          <w:color w:val="000000"/>
-          <w:kern w:val="0"/>
-          <w:sz w:val="28"/>
-          <w:szCs w:val="28"/>
-          <w:lang w:val="uk-UA" w:eastAsia="zh-CN" w:bidi="ar"/>
-        </w:rPr>
-        <w:t>10</w:t>
-      </w:r>
-      <w:r>
-        <w:rPr>
-          <w:rFonts w:hint="default" w:ascii="Times New Roman" w:hAnsi="Times New Roman" w:eastAsia="SimSun" w:cs="Times New Roman"/>
-          <w:color w:val="000000"/>
-          <w:kern w:val="0"/>
-          <w:sz w:val="28"/>
-          <w:szCs w:val="28"/>
-          <w:lang w:val="en-US" w:eastAsia="zh-CN" w:bidi="ar"/>
-        </w:rPr>
-        <w:t xml:space="preserve">) Життєвий цикл компоненту. </w:t>
-      </w:r>
-    </w:p>
-    <w:p>
-      <w:pPr>
-        <w:jc w:val="center"/>
-        <w:rPr>
-          <w:rFonts w:hint="default" w:ascii="Times New Roman" w:hAnsi="Times New Roman" w:eastAsia="Times New Roman" w:cs="Times New Roman"/>
-          <w:b/>
-          <w:bCs/>
-          <w:sz w:val="28"/>
-          <w:szCs w:val="28"/>
-          <w:lang w:val="uk-UA" w:eastAsia="zh-CN"/>
-        </w:rPr>
-      </w:pPr>
-      <w:r>
-        <w:rPr>
-          <w:rFonts w:hint="default" w:ascii="Times New Roman" w:hAnsi="Times New Roman" w:eastAsia="Times New Roman" w:cs="Times New Roman"/>
-          <w:b/>
-          <w:bCs/>
-          <w:sz w:val="28"/>
-          <w:szCs w:val="28"/>
-          <w:lang w:val="uk-UA" w:eastAsia="zh-CN"/>
-        </w:rPr>
-        <w:t>Components5</w:t>
-      </w:r>
-    </w:p>
-    <w:p>
-      <w:pPr>
-        <w:rPr>
-          <w:rFonts w:hint="default" w:ascii="Times New Roman" w:hAnsi="Times New Roman" w:eastAsia="Times New Roman" w:cs="Times New Roman"/>
+        <w:br w:type="page"/>
+      </w:r>
+    </w:p>
+    <w:p>
+      <w:pPr>
+        <w:keepNext w:val="0"/>
+        <w:keepLines w:val="0"/>
+        <w:widowControl/>
+        <w:numPr>
+          <w:ilvl w:val="0"/>
+          <w:numId w:val="2"/>
+        </w:numPr>
+        <w:suppressLineNumbers w:val="0"/>
+        <w:ind w:left="0" w:leftChars="0" w:firstLine="0" w:firstLineChars="0"/>
+        <w:jc w:val="left"/>
+        <w:rPr>
+          <w:rFonts w:hint="default" w:ascii="Times New Roman" w:hAnsi="Times New Roman" w:eastAsia="SimSun" w:cs="Times New Roman"/>
+          <w:b/>
+          <w:bCs/>
+          <w:color w:val="000000"/>
+          <w:kern w:val="0"/>
+          <w:sz w:val="28"/>
+          <w:szCs w:val="28"/>
+          <w:lang w:val="en-US" w:eastAsia="zh-CN" w:bidi="ar"/>
+        </w:rPr>
+      </w:pPr>
+      <w:r>
+        <w:rPr>
+          <w:rFonts w:hint="default" w:ascii="Times New Roman" w:hAnsi="Times New Roman" w:eastAsia="SimSun" w:cs="Times New Roman"/>
+          <w:b/>
+          <w:bCs/>
+          <w:color w:val="000000"/>
+          <w:kern w:val="0"/>
+          <w:sz w:val="28"/>
+          <w:szCs w:val="28"/>
+          <w:lang w:val="en-US" w:eastAsia="zh-CN" w:bidi="ar"/>
+        </w:rPr>
+        <w:t>Прив'язка до подій дочірнього компонента</w:t>
+      </w:r>
+    </w:p>
+    <w:p>
+      <w:pPr>
+        <w:keepNext w:val="0"/>
+        <w:keepLines w:val="0"/>
+        <w:widowControl/>
+        <w:numPr>
+          <w:numId w:val="0"/>
+        </w:numPr>
+        <w:suppressLineNumbers w:val="0"/>
+        <w:spacing w:line="276" w:lineRule="auto"/>
+        <w:jc w:val="left"/>
+        <w:rPr>
+          <w:rFonts w:hint="default" w:ascii="Times New Roman" w:hAnsi="Times New Roman" w:eastAsia="SimSun" w:cs="Times New Roman"/>
+          <w:b/>
+          <w:bCs/>
+          <w:color w:val="000000"/>
+          <w:kern w:val="0"/>
+          <w:sz w:val="28"/>
+          <w:szCs w:val="28"/>
+          <w:lang w:val="en-US" w:eastAsia="zh-CN" w:bidi="ar"/>
+        </w:rPr>
+      </w:pPr>
+    </w:p>
+    <w:p>
+      <w:pPr>
+        <w:keepNext w:val="0"/>
+        <w:keepLines w:val="0"/>
+        <w:widowControl/>
+        <w:numPr>
+          <w:numId w:val="0"/>
+        </w:numPr>
+        <w:suppressLineNumbers w:val="0"/>
+        <w:spacing w:line="276" w:lineRule="auto"/>
+        <w:jc w:val="left"/>
+        <w:rPr>
+          <w:rFonts w:hint="default" w:ascii="Times New Roman" w:hAnsi="Times New Roman" w:eastAsia="SimSun"/>
           <w:b w:val="0"/>
           <w:bCs w:val="0"/>
-          <w:sz w:val="28"/>
-          <w:szCs w:val="28"/>
-          <w:lang w:val="uk-UA" w:eastAsia="zh-CN"/>
-        </w:rPr>
-      </w:pPr>
-      <w:r>
-        <w:rPr>
-          <w:rFonts w:hint="default" w:ascii="Times New Roman" w:hAnsi="Times New Roman" w:eastAsia="Times New Roman" w:cs="Times New Roman"/>
+          <w:color w:val="000000"/>
+          <w:kern w:val="0"/>
+          <w:sz w:val="28"/>
+          <w:szCs w:val="28"/>
+          <w:lang w:val="en-US" w:eastAsia="zh-CN"/>
+        </w:rPr>
+      </w:pPr>
+      <w:r>
+        <w:rPr>
+          <w:rFonts w:hint="default" w:ascii="Times New Roman" w:hAnsi="Times New Roman" w:eastAsia="SimSun"/>
           <w:b w:val="0"/>
           <w:bCs w:val="0"/>
+          <w:color w:val="000000"/>
+          <w:kern w:val="0"/>
+          <w:sz w:val="28"/>
+          <w:szCs w:val="28"/>
+          <w:lang w:val="en-US" w:eastAsia="zh-CN"/>
+        </w:rPr>
+        <w:t xml:space="preserve">Фактично властивість </w:t>
+      </w:r>
+      <w:r>
+        <w:rPr>
+          <w:rFonts w:hint="default" w:ascii="Times New Roman" w:hAnsi="Times New Roman" w:eastAsia="SimSun"/>
+          <w:b/>
+          <w:bCs/>
+          <w:color w:val="000000"/>
+          <w:kern w:val="0"/>
+          <w:sz w:val="28"/>
+          <w:szCs w:val="28"/>
+          <w:lang w:val="en-US" w:eastAsia="zh-CN"/>
+        </w:rPr>
+        <w:t>changed</w:t>
+      </w:r>
+      <w:r>
+        <w:rPr>
+          <w:rFonts w:hint="default" w:ascii="Times New Roman" w:hAnsi="Times New Roman" w:eastAsia="SimSun"/>
+          <w:b w:val="0"/>
+          <w:bCs w:val="0"/>
+          <w:color w:val="000000"/>
+          <w:kern w:val="0"/>
+          <w:sz w:val="28"/>
+          <w:szCs w:val="28"/>
+          <w:lang w:val="en-US" w:eastAsia="zh-CN"/>
+        </w:rPr>
+        <w:t xml:space="preserve"> буде представляти собою подію, яка викликається в методі </w:t>
+      </w:r>
+      <w:r>
+        <w:rPr>
+          <w:rFonts w:hint="default" w:ascii="Times New Roman" w:hAnsi="Times New Roman" w:eastAsia="SimSun"/>
+          <w:b/>
+          <w:bCs/>
+          <w:color w:val="000000"/>
+          <w:kern w:val="0"/>
+          <w:sz w:val="28"/>
+          <w:szCs w:val="28"/>
+          <w:lang w:val="en-US" w:eastAsia="zh-CN"/>
+        </w:rPr>
+        <w:t>change()</w:t>
+      </w:r>
+      <w:r>
+        <w:rPr>
+          <w:rFonts w:hint="default" w:ascii="Times New Roman" w:hAnsi="Times New Roman" w:eastAsia="SimSun"/>
+          <w:b w:val="0"/>
+          <w:bCs w:val="0"/>
+          <w:color w:val="000000"/>
+          <w:kern w:val="0"/>
+          <w:sz w:val="28"/>
+          <w:szCs w:val="28"/>
+          <w:lang w:val="en-US" w:eastAsia="zh-CN"/>
+        </w:rPr>
+        <w:t xml:space="preserve"> при кліку на кнопку і передається головному компоненту </w:t>
+      </w:r>
+      <w:r>
+        <w:rPr>
+          <w:rFonts w:hint="default" w:ascii="Times New Roman" w:hAnsi="Times New Roman" w:eastAsia="SimSun"/>
+          <w:b w:val="0"/>
+          <w:bCs w:val="0"/>
+          <w:color w:val="000000"/>
+          <w:kern w:val="0"/>
           <w:sz w:val="28"/>
           <w:szCs w:val="28"/>
           <w:lang w:val="uk-UA" w:eastAsia="zh-CN"/>
         </w:rPr>
-        <w:t>11) Реалізація всіх методів</w:t>
-      </w:r>
+        <w:t xml:space="preserve">та обробляється там у методі </w:t>
+      </w:r>
+      <w:r>
+        <w:rPr>
+          <w:rFonts w:hint="default" w:ascii="Times New Roman" w:hAnsi="Times New Roman" w:eastAsia="SimSun"/>
+          <w:b/>
+          <w:bCs/>
+          <w:color w:val="000000"/>
+          <w:kern w:val="0"/>
+          <w:sz w:val="28"/>
+          <w:szCs w:val="28"/>
+          <w:lang w:val="en-US" w:eastAsia="zh-CN"/>
+        </w:rPr>
+        <w:t>OnChanged()</w:t>
+      </w:r>
+      <w:r>
+        <w:rPr>
+          <w:rFonts w:hint="default" w:ascii="Times New Roman" w:hAnsi="Times New Roman" w:eastAsia="SimSun"/>
+          <w:b w:val="0"/>
+          <w:bCs w:val="0"/>
+          <w:color w:val="000000"/>
+          <w:kern w:val="0"/>
+          <w:sz w:val="28"/>
+          <w:szCs w:val="28"/>
+          <w:lang w:val="en-US" w:eastAsia="zh-CN"/>
+        </w:rPr>
+        <w:t>.</w:t>
+      </w:r>
+    </w:p>
+    <w:p>
+      <w:pPr>
+        <w:keepNext w:val="0"/>
+        <w:keepLines w:val="0"/>
+        <w:widowControl/>
+        <w:numPr>
+          <w:numId w:val="0"/>
+        </w:numPr>
+        <w:suppressLineNumbers w:val="0"/>
+        <w:spacing w:line="276" w:lineRule="auto"/>
+        <w:jc w:val="left"/>
+      </w:pPr>
+      <w:r>
+        <w:drawing>
+          <wp:inline distT="0" distB="0" distL="114300" distR="114300">
+            <wp:extent cx="5224145" cy="3118485"/>
+            <wp:effectExtent l="0" t="0" r="3175" b="5715"/>
+            <wp:docPr id="39" name="Picture 30"/>
+            <wp:cNvGraphicFramePr>
+              <a:graphicFrameLocks xmlns:a="http://schemas.openxmlformats.org/drawingml/2006/main" noChangeAspect="1"/>
+            </wp:cNvGraphicFramePr>
+            <a:graphic xmlns:a="http://schemas.openxmlformats.org/drawingml/2006/main">
+              <a:graphicData uri="http://schemas.openxmlformats.org/drawingml/2006/picture">
+                <pic:pic xmlns:pic="http://schemas.openxmlformats.org/drawingml/2006/picture">
+                  <pic:nvPicPr>
+                    <pic:cNvPr id="39" name="Picture 30"/>
+                    <pic:cNvPicPr>
+                      <a:picLocks noChangeAspect="1"/>
+                    </pic:cNvPicPr>
+                  </pic:nvPicPr>
+                  <pic:blipFill>
+                    <a:blip r:embed="rId33"/>
+                    <a:stretch>
+                      <a:fillRect/>
+                    </a:stretch>
+                  </pic:blipFill>
+                  <pic:spPr>
+                    <a:xfrm>
+                      <a:off x="0" y="0"/>
+                      <a:ext cx="5224145" cy="3118485"/>
+                    </a:xfrm>
+                    <a:prstGeom prst="rect">
+                      <a:avLst/>
+                    </a:prstGeom>
+                    <a:noFill/>
+                    <a:ln>
+                      <a:noFill/>
+                    </a:ln>
+                  </pic:spPr>
+                </pic:pic>
+              </a:graphicData>
+            </a:graphic>
+          </wp:inline>
+        </w:drawing>
+      </w:r>
+      <w:r>
+        <w:drawing>
+          <wp:inline distT="0" distB="0" distL="114300" distR="114300">
+            <wp:extent cx="5212715" cy="4051935"/>
+            <wp:effectExtent l="0" t="0" r="14605" b="1905"/>
+            <wp:docPr id="38" name="Picture 29"/>
+            <wp:cNvGraphicFramePr>
+              <a:graphicFrameLocks xmlns:a="http://schemas.openxmlformats.org/drawingml/2006/main" noChangeAspect="1"/>
+            </wp:cNvGraphicFramePr>
+            <a:graphic xmlns:a="http://schemas.openxmlformats.org/drawingml/2006/main">
+              <a:graphicData uri="http://schemas.openxmlformats.org/drawingml/2006/picture">
+                <pic:pic xmlns:pic="http://schemas.openxmlformats.org/drawingml/2006/picture">
+                  <pic:nvPicPr>
+                    <pic:cNvPr id="38" name="Picture 29"/>
+                    <pic:cNvPicPr>
+                      <a:picLocks noChangeAspect="1"/>
+                    </pic:cNvPicPr>
+                  </pic:nvPicPr>
+                  <pic:blipFill>
+                    <a:blip r:embed="rId34"/>
+                    <a:stretch>
+                      <a:fillRect/>
+                    </a:stretch>
+                  </pic:blipFill>
+                  <pic:spPr>
+                    <a:xfrm>
+                      <a:off x="0" y="0"/>
+                      <a:ext cx="5212715" cy="4051935"/>
+                    </a:xfrm>
+                    <a:prstGeom prst="rect">
+                      <a:avLst/>
+                    </a:prstGeom>
+                    <a:noFill/>
+                    <a:ln>
+                      <a:noFill/>
+                    </a:ln>
+                  </pic:spPr>
+                </pic:pic>
+              </a:graphicData>
+            </a:graphic>
+          </wp:inline>
+        </w:drawing>
+      </w:r>
+      <w:r>
+        <w:drawing>
+          <wp:inline distT="0" distB="0" distL="114300" distR="114300">
+            <wp:extent cx="2676525" cy="971550"/>
+            <wp:effectExtent l="0" t="0" r="5715" b="3810"/>
+            <wp:docPr id="37" name="Picture 28"/>
+            <wp:cNvGraphicFramePr>
+              <a:graphicFrameLocks xmlns:a="http://schemas.openxmlformats.org/drawingml/2006/main" noChangeAspect="1"/>
+            </wp:cNvGraphicFramePr>
+            <a:graphic xmlns:a="http://schemas.openxmlformats.org/drawingml/2006/main">
+              <a:graphicData uri="http://schemas.openxmlformats.org/drawingml/2006/picture">
+                <pic:pic xmlns:pic="http://schemas.openxmlformats.org/drawingml/2006/picture">
+                  <pic:nvPicPr>
+                    <pic:cNvPr id="37" name="Picture 28"/>
+                    <pic:cNvPicPr>
+                      <a:picLocks noChangeAspect="1"/>
+                    </pic:cNvPicPr>
+                  </pic:nvPicPr>
+                  <pic:blipFill>
+                    <a:blip r:embed="rId35"/>
+                    <a:stretch>
+                      <a:fillRect/>
+                    </a:stretch>
+                  </pic:blipFill>
+                  <pic:spPr>
+                    <a:xfrm>
+                      <a:off x="0" y="0"/>
+                      <a:ext cx="2676525" cy="971550"/>
+                    </a:xfrm>
+                    <a:prstGeom prst="rect">
+                      <a:avLst/>
+                    </a:prstGeom>
+                    <a:noFill/>
+                    <a:ln>
+                      <a:noFill/>
+                    </a:ln>
+                  </pic:spPr>
+                </pic:pic>
+              </a:graphicData>
+            </a:graphic>
+          </wp:inline>
+        </w:drawing>
+      </w:r>
+    </w:p>
+    <w:p>
+      <w:pPr>
+        <w:keepNext w:val="0"/>
+        <w:keepLines w:val="0"/>
+        <w:widowControl/>
+        <w:numPr>
+          <w:numId w:val="0"/>
+        </w:numPr>
+        <w:suppressLineNumbers w:val="0"/>
+        <w:spacing w:line="276" w:lineRule="auto"/>
+        <w:jc w:val="left"/>
+        <w:rPr>
+          <w:rFonts w:hint="default"/>
+          <w:lang w:val="en-US" w:eastAsia="zh-CN"/>
+        </w:rPr>
+      </w:pPr>
     </w:p>
     <w:p>
       <w:pPr>
@@ -3247,9 +4240,2322 @@
           <w:bCs/>
           <w:sz w:val="28"/>
           <w:szCs w:val="28"/>
+          <w:lang w:val="uk-UA" w:eastAsia="zh-CN"/>
+        </w:rPr>
+      </w:pPr>
+    </w:p>
+    <w:p>
+      <w:pPr>
+        <w:jc w:val="center"/>
+        <w:rPr>
+          <w:rFonts w:hint="default" w:ascii="Times New Roman" w:hAnsi="Times New Roman" w:eastAsia="Times New Roman" w:cs="Times New Roman"/>
+          <w:b/>
+          <w:bCs/>
+          <w:sz w:val="28"/>
+          <w:szCs w:val="28"/>
+          <w:lang w:val="uk-UA" w:eastAsia="zh-CN"/>
+        </w:rPr>
+      </w:pPr>
+      <w:r>
+        <w:rPr>
+          <w:rFonts w:hint="default" w:ascii="Times New Roman" w:hAnsi="Times New Roman" w:eastAsia="Times New Roman" w:cs="Times New Roman"/>
+          <w:b/>
+          <w:bCs/>
+          <w:sz w:val="28"/>
+          <w:szCs w:val="28"/>
+          <w:lang w:val="uk-UA" w:eastAsia="zh-CN"/>
+        </w:rPr>
+        <w:t>Components3</w:t>
+      </w:r>
+    </w:p>
+    <w:p>
+      <w:pPr>
+        <w:numPr>
+          <w:ilvl w:val="0"/>
+          <w:numId w:val="2"/>
+        </w:numPr>
+        <w:ind w:left="0" w:leftChars="0" w:firstLine="0" w:firstLineChars="0"/>
+        <w:jc w:val="both"/>
+        <w:rPr>
+          <w:rFonts w:hint="default" w:ascii="Times New Roman" w:hAnsi="Times New Roman" w:eastAsia="SimSun" w:cs="Times New Roman"/>
+          <w:b/>
+          <w:bCs/>
+          <w:color w:val="000000"/>
+          <w:kern w:val="0"/>
+          <w:sz w:val="28"/>
+          <w:szCs w:val="28"/>
+          <w:lang w:val="en-US" w:eastAsia="zh-CN" w:bidi="ar"/>
+        </w:rPr>
+      </w:pPr>
+      <w:r>
+        <w:rPr>
+          <w:rFonts w:hint="default" w:ascii="Times New Roman" w:hAnsi="Times New Roman" w:eastAsia="SimSun" w:cs="Times New Roman"/>
+          <w:b/>
+          <w:bCs/>
+          <w:color w:val="000000"/>
+          <w:kern w:val="0"/>
+          <w:sz w:val="28"/>
+          <w:szCs w:val="28"/>
+          <w:lang w:val="en-US" w:eastAsia="zh-CN" w:bidi="ar"/>
+        </w:rPr>
+        <w:t>Двостороння прив'язка</w:t>
+      </w:r>
+    </w:p>
+    <w:p>
+      <w:pPr>
+        <w:numPr>
+          <w:numId w:val="0"/>
+        </w:numPr>
+        <w:ind w:leftChars="0"/>
+        <w:jc w:val="both"/>
+        <w:rPr>
+          <w:rFonts w:hint="default" w:ascii="Times New Roman" w:hAnsi="Times New Roman" w:eastAsia="SimSun" w:cs="Times New Roman"/>
+          <w:b/>
+          <w:bCs/>
+          <w:color w:val="000000"/>
+          <w:kern w:val="0"/>
+          <w:sz w:val="28"/>
+          <w:szCs w:val="28"/>
+          <w:lang w:val="uk-UA" w:eastAsia="zh-CN" w:bidi="ar"/>
+        </w:rPr>
+      </w:pPr>
+      <w:r>
+        <w:rPr>
+          <w:rFonts w:hint="default" w:ascii="Times New Roman" w:hAnsi="Times New Roman" w:eastAsia="SimSun"/>
+          <w:b w:val="0"/>
+          <w:bCs w:val="0"/>
+          <w:color w:val="000000"/>
+          <w:kern w:val="0"/>
+          <w:sz w:val="28"/>
+          <w:szCs w:val="28"/>
+          <w:lang w:val="uk-UA" w:eastAsia="zh-CN"/>
+        </w:rPr>
+        <w:t>М</w:t>
+      </w:r>
+      <w:r>
+        <w:rPr>
+          <w:rFonts w:hint="default" w:ascii="Times New Roman" w:hAnsi="Times New Roman" w:eastAsia="SimSun"/>
+          <w:b w:val="0"/>
+          <w:bCs w:val="0"/>
+          <w:color w:val="000000"/>
+          <w:kern w:val="0"/>
+          <w:sz w:val="28"/>
+          <w:szCs w:val="28"/>
           <w:lang w:val="en-US" w:eastAsia="zh-CN"/>
         </w:rPr>
-      </w:pPr>
+        <w:t>и можемо використовувати двосторонню прив'язку між</w:t>
+      </w:r>
+      <w:r>
+        <w:rPr>
+          <w:rFonts w:hint="default" w:ascii="Times New Roman" w:hAnsi="Times New Roman" w:eastAsia="SimSun"/>
+          <w:b w:val="0"/>
+          <w:bCs w:val="0"/>
+          <w:color w:val="000000"/>
+          <w:kern w:val="0"/>
+          <w:sz w:val="28"/>
+          <w:szCs w:val="28"/>
+          <w:lang w:val="uk-UA" w:eastAsia="zh-CN"/>
+        </w:rPr>
+        <w:t xml:space="preserve"> </w:t>
+      </w:r>
+      <w:r>
+        <w:rPr>
+          <w:rFonts w:hint="default" w:ascii="Times New Roman" w:hAnsi="Times New Roman" w:eastAsia="SimSun"/>
+          <w:b w:val="0"/>
+          <w:bCs w:val="0"/>
+          <w:color w:val="000000"/>
+          <w:kern w:val="0"/>
+          <w:sz w:val="28"/>
+          <w:szCs w:val="28"/>
+          <w:lang w:val="en-US" w:eastAsia="zh-CN"/>
+        </w:rPr>
+        <w:t>властивостями головного і дочірнього компонента</w:t>
+      </w:r>
+      <w:r>
+        <w:rPr>
+          <w:rFonts w:hint="default" w:ascii="Times New Roman" w:hAnsi="Times New Roman" w:eastAsia="SimSun"/>
+          <w:b w:val="0"/>
+          <w:bCs w:val="0"/>
+          <w:color w:val="000000"/>
+          <w:kern w:val="0"/>
+          <w:sz w:val="28"/>
+          <w:szCs w:val="28"/>
+          <w:lang w:val="uk-UA" w:eastAsia="zh-CN"/>
+        </w:rPr>
+        <w:t>.</w:t>
+      </w:r>
+    </w:p>
+    <w:p>
+      <w:pPr>
+        <w:numPr>
+          <w:numId w:val="0"/>
+        </w:numPr>
+        <w:spacing w:line="276" w:lineRule="auto"/>
+        <w:jc w:val="both"/>
+        <w:rPr>
+          <w:rFonts w:hint="default" w:ascii="Times New Roman" w:hAnsi="Times New Roman" w:eastAsia="SimSun" w:cs="Times New Roman"/>
+          <w:b/>
+          <w:bCs/>
+          <w:color w:val="000000"/>
+          <w:kern w:val="0"/>
+          <w:sz w:val="28"/>
+          <w:szCs w:val="28"/>
+          <w:lang w:val="uk-UA" w:eastAsia="zh-CN" w:bidi="ar"/>
+        </w:rPr>
+      </w:pPr>
+    </w:p>
+    <w:p>
+      <w:pPr>
+        <w:numPr>
+          <w:numId w:val="0"/>
+        </w:numPr>
+        <w:spacing w:line="276" w:lineRule="auto"/>
+        <w:jc w:val="both"/>
+      </w:pPr>
+      <w:r>
+        <w:drawing>
+          <wp:inline distT="0" distB="0" distL="114300" distR="114300">
+            <wp:extent cx="2408555" cy="676275"/>
+            <wp:effectExtent l="0" t="0" r="0" b="0"/>
+            <wp:docPr id="40" name="Picture 31"/>
+            <wp:cNvGraphicFramePr>
+              <a:graphicFrameLocks xmlns:a="http://schemas.openxmlformats.org/drawingml/2006/main" noChangeAspect="1"/>
+            </wp:cNvGraphicFramePr>
+            <a:graphic xmlns:a="http://schemas.openxmlformats.org/drawingml/2006/main">
+              <a:graphicData uri="http://schemas.openxmlformats.org/drawingml/2006/picture">
+                <pic:pic xmlns:pic="http://schemas.openxmlformats.org/drawingml/2006/picture">
+                  <pic:nvPicPr>
+                    <pic:cNvPr id="40" name="Picture 31"/>
+                    <pic:cNvPicPr>
+                      <a:picLocks noChangeAspect="1"/>
+                    </pic:cNvPicPr>
+                  </pic:nvPicPr>
+                  <pic:blipFill>
+                    <a:blip r:embed="rId36"/>
+                    <a:srcRect l="837" t="1389"/>
+                    <a:stretch>
+                      <a:fillRect/>
+                    </a:stretch>
+                  </pic:blipFill>
+                  <pic:spPr>
+                    <a:xfrm>
+                      <a:off x="0" y="0"/>
+                      <a:ext cx="2408555" cy="676275"/>
+                    </a:xfrm>
+                    <a:prstGeom prst="rect">
+                      <a:avLst/>
+                    </a:prstGeom>
+                    <a:noFill/>
+                    <a:ln>
+                      <a:noFill/>
+                    </a:ln>
+                  </pic:spPr>
+                </pic:pic>
+              </a:graphicData>
+            </a:graphic>
+          </wp:inline>
+        </w:drawing>
+      </w:r>
+    </w:p>
+    <w:p>
+      <w:pPr>
+        <w:numPr>
+          <w:numId w:val="0"/>
+        </w:numPr>
+        <w:spacing w:line="276" w:lineRule="auto"/>
+        <w:jc w:val="both"/>
+      </w:pPr>
+    </w:p>
+    <w:p>
+      <w:pPr>
+        <w:numPr>
+          <w:numId w:val="0"/>
+        </w:numPr>
+        <w:spacing w:line="276" w:lineRule="auto"/>
+        <w:jc w:val="both"/>
+      </w:pPr>
+      <w:r>
+        <w:drawing>
+          <wp:inline distT="0" distB="0" distL="114300" distR="114300">
+            <wp:extent cx="5732145" cy="2391410"/>
+            <wp:effectExtent l="0" t="0" r="13335" b="1270"/>
+            <wp:docPr id="41" name="Picture 32"/>
+            <wp:cNvGraphicFramePr>
+              <a:graphicFrameLocks xmlns:a="http://schemas.openxmlformats.org/drawingml/2006/main" noChangeAspect="1"/>
+            </wp:cNvGraphicFramePr>
+            <a:graphic xmlns:a="http://schemas.openxmlformats.org/drawingml/2006/main">
+              <a:graphicData uri="http://schemas.openxmlformats.org/drawingml/2006/picture">
+                <pic:pic xmlns:pic="http://schemas.openxmlformats.org/drawingml/2006/picture">
+                  <pic:nvPicPr>
+                    <pic:cNvPr id="41" name="Picture 32"/>
+                    <pic:cNvPicPr>
+                      <a:picLocks noChangeAspect="1"/>
+                    </pic:cNvPicPr>
+                  </pic:nvPicPr>
+                  <pic:blipFill>
+                    <a:blip r:embed="rId37"/>
+                    <a:stretch>
+                      <a:fillRect/>
+                    </a:stretch>
+                  </pic:blipFill>
+                  <pic:spPr>
+                    <a:xfrm>
+                      <a:off x="0" y="0"/>
+                      <a:ext cx="5732145" cy="2391410"/>
+                    </a:xfrm>
+                    <a:prstGeom prst="rect">
+                      <a:avLst/>
+                    </a:prstGeom>
+                    <a:noFill/>
+                    <a:ln>
+                      <a:noFill/>
+                    </a:ln>
+                  </pic:spPr>
+                </pic:pic>
+              </a:graphicData>
+            </a:graphic>
+          </wp:inline>
+        </w:drawing>
+      </w:r>
+    </w:p>
+    <w:p>
+      <w:pPr>
+        <w:numPr>
+          <w:numId w:val="0"/>
+        </w:numPr>
+        <w:spacing w:line="276" w:lineRule="auto"/>
+        <w:jc w:val="both"/>
+      </w:pPr>
+    </w:p>
+    <w:p>
+      <w:pPr>
+        <w:keepNext w:val="0"/>
+        <w:keepLines w:val="0"/>
+        <w:widowControl/>
+        <w:suppressLineNumbers w:val="0"/>
+        <w:jc w:val="left"/>
+        <w:rPr>
+          <w:rFonts w:hint="default"/>
+          <w:lang w:val="uk-UA"/>
+        </w:rPr>
+      </w:pPr>
+      <w:r>
+        <w:rPr>
+          <w:rFonts w:hint="default" w:ascii="Times New Roman" w:hAnsi="Times New Roman" w:eastAsia="SimSun" w:cs="Times New Roman"/>
+          <w:color w:val="000000"/>
+          <w:kern w:val="0"/>
+          <w:sz w:val="28"/>
+          <w:szCs w:val="28"/>
+          <w:lang w:val="en-US" w:eastAsia="zh-CN" w:bidi="ar"/>
+        </w:rPr>
+        <w:t>Тут визначено вхідну властивість userName, до якого прив'язане текстове поле input. Для зв'язку використовується атрибут [ngModel], який пов'язує значення атрибута value у текстового полі з властивістю userName</w:t>
+      </w:r>
+      <w:r>
+        <w:rPr>
+          <w:rFonts w:hint="default" w:ascii="Times New Roman" w:hAnsi="Times New Roman" w:eastAsia="SimSun" w:cs="Times New Roman"/>
+          <w:color w:val="000000"/>
+          <w:kern w:val="0"/>
+          <w:sz w:val="28"/>
+          <w:szCs w:val="28"/>
+          <w:lang w:val="uk-UA" w:eastAsia="zh-CN" w:bidi="ar"/>
+        </w:rPr>
+        <w:t>.</w:t>
+      </w:r>
+    </w:p>
+    <w:p>
+      <w:pPr>
+        <w:numPr>
+          <w:numId w:val="0"/>
+        </w:numPr>
+        <w:spacing w:line="276" w:lineRule="auto"/>
+        <w:jc w:val="both"/>
+      </w:pPr>
+    </w:p>
+    <w:p>
+      <w:pPr>
+        <w:numPr>
+          <w:numId w:val="0"/>
+        </w:numPr>
+        <w:spacing w:line="276" w:lineRule="auto"/>
+        <w:jc w:val="both"/>
+      </w:pPr>
+      <w:r>
+        <w:drawing>
+          <wp:inline distT="0" distB="0" distL="114300" distR="114300">
+            <wp:extent cx="5726430" cy="3066415"/>
+            <wp:effectExtent l="0" t="0" r="3810" b="12065"/>
+            <wp:docPr id="42" name="Picture 33"/>
+            <wp:cNvGraphicFramePr>
+              <a:graphicFrameLocks xmlns:a="http://schemas.openxmlformats.org/drawingml/2006/main" noChangeAspect="1"/>
+            </wp:cNvGraphicFramePr>
+            <a:graphic xmlns:a="http://schemas.openxmlformats.org/drawingml/2006/main">
+              <a:graphicData uri="http://schemas.openxmlformats.org/drawingml/2006/picture">
+                <pic:pic xmlns:pic="http://schemas.openxmlformats.org/drawingml/2006/picture">
+                  <pic:nvPicPr>
+                    <pic:cNvPr id="42" name="Picture 33"/>
+                    <pic:cNvPicPr>
+                      <a:picLocks noChangeAspect="1"/>
+                    </pic:cNvPicPr>
+                  </pic:nvPicPr>
+                  <pic:blipFill>
+                    <a:blip r:embed="rId38"/>
+                    <a:stretch>
+                      <a:fillRect/>
+                    </a:stretch>
+                  </pic:blipFill>
+                  <pic:spPr>
+                    <a:xfrm>
+                      <a:off x="0" y="0"/>
+                      <a:ext cx="5726430" cy="3066415"/>
+                    </a:xfrm>
+                    <a:prstGeom prst="rect">
+                      <a:avLst/>
+                    </a:prstGeom>
+                    <a:noFill/>
+                    <a:ln>
+                      <a:noFill/>
+                    </a:ln>
+                  </pic:spPr>
+                </pic:pic>
+              </a:graphicData>
+            </a:graphic>
+          </wp:inline>
+        </w:drawing>
+      </w:r>
+    </w:p>
+    <w:p>
+      <w:pPr>
+        <w:keepNext w:val="0"/>
+        <w:keepLines w:val="0"/>
+        <w:widowControl/>
+        <w:suppressLineNumbers w:val="0"/>
+        <w:jc w:val="left"/>
+        <w:rPr>
+          <w:rFonts w:hint="default" w:ascii="Times New Roman" w:hAnsi="Times New Roman" w:eastAsia="SimSun" w:cs="Times New Roman"/>
+          <w:color w:val="000000"/>
+          <w:kern w:val="0"/>
+          <w:sz w:val="28"/>
+          <w:szCs w:val="28"/>
+          <w:lang w:val="en-US" w:eastAsia="zh-CN" w:bidi="ar"/>
+        </w:rPr>
+      </w:pPr>
+    </w:p>
+    <w:p>
+      <w:pPr>
+        <w:keepNext w:val="0"/>
+        <w:keepLines w:val="0"/>
+        <w:widowControl/>
+        <w:suppressLineNumbers w:val="0"/>
+        <w:jc w:val="left"/>
+        <w:rPr>
+          <w:rFonts w:hint="default"/>
+          <w:lang w:val="uk-UA" w:eastAsia="zh-CN"/>
+        </w:rPr>
+      </w:pPr>
+      <w:r>
+        <w:rPr>
+          <w:rFonts w:hint="default" w:ascii="Times New Roman" w:hAnsi="Times New Roman" w:eastAsia="SimSun" w:cs="Times New Roman"/>
+          <w:color w:val="000000"/>
+          <w:kern w:val="0"/>
+          <w:sz w:val="28"/>
+          <w:szCs w:val="28"/>
+          <w:lang w:val="en-US" w:eastAsia="zh-CN" w:bidi="ar"/>
+        </w:rPr>
+        <w:t>Тут встановлюється двостороння прив'язка властивостей userName дочірнього компонента та властивості name головного компонента.</w:t>
+      </w:r>
+    </w:p>
+    <w:p>
+      <w:pPr>
+        <w:rPr>
+          <w:rFonts w:hint="default" w:ascii="Times New Roman" w:hAnsi="Times New Roman" w:eastAsia="Times New Roman" w:cs="Times New Roman"/>
+          <w:b/>
+          <w:bCs/>
+          <w:sz w:val="28"/>
+          <w:szCs w:val="28"/>
+          <w:lang w:val="uk-UA" w:eastAsia="zh-CN"/>
+        </w:rPr>
+      </w:pPr>
+      <w:r>
+        <w:rPr>
+          <w:rFonts w:hint="default" w:ascii="Times New Roman" w:hAnsi="Times New Roman" w:eastAsia="Times New Roman" w:cs="Times New Roman"/>
+          <w:b/>
+          <w:bCs/>
+          <w:sz w:val="28"/>
+          <w:szCs w:val="28"/>
+          <w:lang w:val="uk-UA" w:eastAsia="zh-CN"/>
+        </w:rPr>
+        <w:br w:type="page"/>
+      </w:r>
+    </w:p>
+    <w:p>
+      <w:pPr>
+        <w:jc w:val="center"/>
+        <w:rPr>
+          <w:rFonts w:hint="default" w:ascii="Times New Roman" w:hAnsi="Times New Roman" w:eastAsia="Times New Roman" w:cs="Times New Roman"/>
+          <w:b/>
+          <w:bCs/>
+          <w:sz w:val="28"/>
+          <w:szCs w:val="28"/>
+          <w:lang w:val="uk-UA" w:eastAsia="zh-CN"/>
+        </w:rPr>
+      </w:pPr>
+      <w:r>
+        <w:rPr>
+          <w:rFonts w:hint="default" w:ascii="Times New Roman" w:hAnsi="Times New Roman" w:eastAsia="Times New Roman" w:cs="Times New Roman"/>
+          <w:b/>
+          <w:bCs/>
+          <w:sz w:val="28"/>
+          <w:szCs w:val="28"/>
+          <w:lang w:val="uk-UA" w:eastAsia="zh-CN"/>
+        </w:rPr>
+        <w:t>Components4</w:t>
+      </w:r>
+    </w:p>
+    <w:p>
+      <w:pPr>
+        <w:keepNext w:val="0"/>
+        <w:keepLines w:val="0"/>
+        <w:widowControl/>
+        <w:numPr>
+          <w:ilvl w:val="0"/>
+          <w:numId w:val="2"/>
+        </w:numPr>
+        <w:suppressLineNumbers w:val="0"/>
+        <w:ind w:left="0" w:leftChars="0" w:firstLine="0" w:firstLineChars="0"/>
+        <w:jc w:val="left"/>
+        <w:rPr>
+          <w:rFonts w:hint="default" w:ascii="Times New Roman" w:hAnsi="Times New Roman" w:eastAsia="SimSun" w:cs="Times New Roman"/>
+          <w:b/>
+          <w:bCs/>
+          <w:color w:val="000000"/>
+          <w:kern w:val="0"/>
+          <w:sz w:val="28"/>
+          <w:szCs w:val="28"/>
+          <w:lang w:val="en-US" w:eastAsia="zh-CN" w:bidi="ar"/>
+        </w:rPr>
+      </w:pPr>
+      <w:r>
+        <w:rPr>
+          <w:rFonts w:hint="default" w:ascii="Times New Roman" w:hAnsi="Times New Roman" w:eastAsia="SimSun" w:cs="Times New Roman"/>
+          <w:b/>
+          <w:bCs/>
+          <w:color w:val="000000"/>
+          <w:kern w:val="0"/>
+          <w:sz w:val="28"/>
+          <w:szCs w:val="28"/>
+          <w:lang w:val="en-US" w:eastAsia="zh-CN" w:bidi="ar"/>
+        </w:rPr>
+        <w:t>Життєвий цикл компоненту</w:t>
+      </w:r>
+    </w:p>
+    <w:p>
+      <w:pPr>
+        <w:keepNext w:val="0"/>
+        <w:keepLines w:val="0"/>
+        <w:widowControl/>
+        <w:numPr>
+          <w:numId w:val="0"/>
+        </w:numPr>
+        <w:suppressLineNumbers w:val="0"/>
+        <w:ind w:leftChars="0"/>
+        <w:jc w:val="left"/>
+        <w:rPr>
+          <w:rFonts w:hint="default" w:ascii="Times New Roman" w:hAnsi="Times New Roman" w:eastAsia="SimSun" w:cs="Times New Roman"/>
+          <w:b/>
+          <w:bCs/>
+          <w:color w:val="000000"/>
+          <w:kern w:val="0"/>
+          <w:sz w:val="28"/>
+          <w:szCs w:val="28"/>
+          <w:lang w:val="uk-UA" w:eastAsia="zh-CN" w:bidi="ar"/>
+        </w:rPr>
+      </w:pPr>
+    </w:p>
+    <w:p>
+      <w:pPr>
+        <w:keepNext w:val="0"/>
+        <w:keepLines w:val="0"/>
+        <w:widowControl/>
+        <w:numPr>
+          <w:numId w:val="0"/>
+        </w:numPr>
+        <w:suppressLineNumbers w:val="0"/>
+        <w:ind w:leftChars="0"/>
+        <w:jc w:val="left"/>
+      </w:pPr>
+      <w:r>
+        <w:drawing>
+          <wp:inline distT="0" distB="0" distL="114300" distR="114300">
+            <wp:extent cx="5730875" cy="4742815"/>
+            <wp:effectExtent l="0" t="0" r="14605" b="12065"/>
+            <wp:docPr id="45" name="Picture 36"/>
+            <wp:cNvGraphicFramePr>
+              <a:graphicFrameLocks xmlns:a="http://schemas.openxmlformats.org/drawingml/2006/main" noChangeAspect="1"/>
+            </wp:cNvGraphicFramePr>
+            <a:graphic xmlns:a="http://schemas.openxmlformats.org/drawingml/2006/main">
+              <a:graphicData uri="http://schemas.openxmlformats.org/drawingml/2006/picture">
+                <pic:pic xmlns:pic="http://schemas.openxmlformats.org/drawingml/2006/picture">
+                  <pic:nvPicPr>
+                    <pic:cNvPr id="45" name="Picture 36"/>
+                    <pic:cNvPicPr>
+                      <a:picLocks noChangeAspect="1"/>
+                    </pic:cNvPicPr>
+                  </pic:nvPicPr>
+                  <pic:blipFill>
+                    <a:blip r:embed="rId39"/>
+                    <a:stretch>
+                      <a:fillRect/>
+                    </a:stretch>
+                  </pic:blipFill>
+                  <pic:spPr>
+                    <a:xfrm>
+                      <a:off x="0" y="0"/>
+                      <a:ext cx="5730875" cy="4742815"/>
+                    </a:xfrm>
+                    <a:prstGeom prst="rect">
+                      <a:avLst/>
+                    </a:prstGeom>
+                    <a:noFill/>
+                    <a:ln>
+                      <a:noFill/>
+                    </a:ln>
+                  </pic:spPr>
+                </pic:pic>
+              </a:graphicData>
+            </a:graphic>
+          </wp:inline>
+        </w:drawing>
+      </w:r>
+    </w:p>
+    <w:p>
+      <w:pPr>
+        <w:keepNext w:val="0"/>
+        <w:keepLines w:val="0"/>
+        <w:widowControl/>
+        <w:numPr>
+          <w:numId w:val="0"/>
+        </w:numPr>
+        <w:suppressLineNumbers w:val="0"/>
+        <w:ind w:leftChars="0"/>
+        <w:jc w:val="left"/>
+        <w:rPr>
+          <w:rFonts w:hint="default"/>
+          <w:lang w:val="uk-UA" w:eastAsia="zh-CN"/>
+        </w:rPr>
+      </w:pPr>
+    </w:p>
+    <w:p>
+      <w:pPr>
+        <w:keepNext w:val="0"/>
+        <w:keepLines w:val="0"/>
+        <w:widowControl/>
+        <w:numPr>
+          <w:numId w:val="0"/>
+        </w:numPr>
+        <w:suppressLineNumbers w:val="0"/>
+        <w:ind w:leftChars="0"/>
+        <w:jc w:val="left"/>
+      </w:pPr>
+      <w:r>
+        <w:drawing>
+          <wp:inline distT="0" distB="0" distL="114300" distR="114300">
+            <wp:extent cx="5729605" cy="1755775"/>
+            <wp:effectExtent l="0" t="0" r="635" b="12065"/>
+            <wp:docPr id="44" name="Picture 35"/>
+            <wp:cNvGraphicFramePr>
+              <a:graphicFrameLocks xmlns:a="http://schemas.openxmlformats.org/drawingml/2006/main" noChangeAspect="1"/>
+            </wp:cNvGraphicFramePr>
+            <a:graphic xmlns:a="http://schemas.openxmlformats.org/drawingml/2006/main">
+              <a:graphicData uri="http://schemas.openxmlformats.org/drawingml/2006/picture">
+                <pic:pic xmlns:pic="http://schemas.openxmlformats.org/drawingml/2006/picture">
+                  <pic:nvPicPr>
+                    <pic:cNvPr id="44" name="Picture 35"/>
+                    <pic:cNvPicPr>
+                      <a:picLocks noChangeAspect="1"/>
+                    </pic:cNvPicPr>
+                  </pic:nvPicPr>
+                  <pic:blipFill>
+                    <a:blip r:embed="rId40"/>
+                    <a:stretch>
+                      <a:fillRect/>
+                    </a:stretch>
+                  </pic:blipFill>
+                  <pic:spPr>
+                    <a:xfrm>
+                      <a:off x="0" y="0"/>
+                      <a:ext cx="5729605" cy="1755775"/>
+                    </a:xfrm>
+                    <a:prstGeom prst="rect">
+                      <a:avLst/>
+                    </a:prstGeom>
+                    <a:noFill/>
+                    <a:ln>
+                      <a:noFill/>
+                    </a:ln>
+                  </pic:spPr>
+                </pic:pic>
+              </a:graphicData>
+            </a:graphic>
+          </wp:inline>
+        </w:drawing>
+      </w:r>
+    </w:p>
+    <w:p>
+      <w:pPr>
+        <w:keepNext w:val="0"/>
+        <w:keepLines w:val="0"/>
+        <w:widowControl/>
+        <w:numPr>
+          <w:numId w:val="0"/>
+        </w:numPr>
+        <w:suppressLineNumbers w:val="0"/>
+        <w:ind w:leftChars="0"/>
+        <w:jc w:val="left"/>
+      </w:pPr>
+    </w:p>
+    <w:p>
+      <w:pPr>
+        <w:keepNext w:val="0"/>
+        <w:keepLines w:val="0"/>
+        <w:widowControl/>
+        <w:suppressLineNumbers w:val="0"/>
+        <w:jc w:val="left"/>
+        <w:rPr>
+          <w:rFonts w:hint="default" w:ascii="Times New Roman" w:hAnsi="Times New Roman" w:eastAsia="SimSun" w:cs="Times New Roman"/>
+          <w:color w:val="000000"/>
+          <w:kern w:val="0"/>
+          <w:sz w:val="28"/>
+          <w:szCs w:val="28"/>
+          <w:lang w:val="uk-UA" w:eastAsia="zh-CN" w:bidi="ar"/>
+        </w:rPr>
+      </w:pPr>
+      <w:r>
+        <w:rPr>
+          <w:rFonts w:hint="default" w:ascii="Times New Roman" w:hAnsi="Times New Roman" w:eastAsia="SimSun" w:cs="Times New Roman"/>
+          <w:color w:val="000000"/>
+          <w:kern w:val="0"/>
+          <w:sz w:val="28"/>
+          <w:szCs w:val="28"/>
+          <w:lang w:val="en-US" w:eastAsia="zh-CN" w:bidi="ar"/>
+        </w:rPr>
+        <w:t>Метод ngOnInit() застосовується для комплексної ініціалізації компонента. Тут можна виконувати завантаження даних із сервера або інших джерел даних</w:t>
+      </w:r>
+      <w:r>
+        <w:rPr>
+          <w:rFonts w:hint="default" w:ascii="Times New Roman" w:hAnsi="Times New Roman" w:eastAsia="SimSun" w:cs="Times New Roman"/>
+          <w:color w:val="000000"/>
+          <w:kern w:val="0"/>
+          <w:sz w:val="28"/>
+          <w:szCs w:val="28"/>
+          <w:lang w:val="uk-UA" w:eastAsia="zh-CN" w:bidi="ar"/>
+        </w:rPr>
+        <w:t>.</w:t>
+      </w:r>
+    </w:p>
+    <w:p>
+      <w:pPr>
+        <w:keepNext w:val="0"/>
+        <w:keepLines w:val="0"/>
+        <w:widowControl/>
+        <w:suppressLineNumbers w:val="0"/>
+        <w:jc w:val="left"/>
+        <w:rPr>
+          <w:rFonts w:hint="default" w:ascii="Times New Roman" w:hAnsi="Times New Roman" w:eastAsia="SimSun" w:cs="Times New Roman"/>
+          <w:color w:val="000000"/>
+          <w:kern w:val="0"/>
+          <w:sz w:val="28"/>
+          <w:szCs w:val="28"/>
+          <w:lang w:val="uk-UA" w:eastAsia="zh-CN" w:bidi="ar"/>
+        </w:rPr>
+      </w:pPr>
+    </w:p>
+    <w:p>
+      <w:pPr>
+        <w:keepNext w:val="0"/>
+        <w:keepLines w:val="0"/>
+        <w:widowControl/>
+        <w:suppressLineNumbers w:val="0"/>
+        <w:jc w:val="left"/>
+        <w:rPr>
+          <w:rFonts w:hint="default" w:ascii="Times New Roman" w:hAnsi="Times New Roman" w:eastAsia="SimSun" w:cs="Times New Roman"/>
+          <w:color w:val="000000"/>
+          <w:kern w:val="0"/>
+          <w:sz w:val="28"/>
+          <w:szCs w:val="28"/>
+          <w:lang w:val="en-US" w:eastAsia="zh-CN" w:bidi="ar"/>
+        </w:rPr>
+      </w:pPr>
+      <w:r>
+        <w:rPr>
+          <w:rFonts w:hint="default" w:ascii="Times New Roman" w:hAnsi="Times New Roman" w:eastAsia="SimSun" w:cs="Times New Roman"/>
+          <w:color w:val="000000"/>
+          <w:kern w:val="0"/>
+          <w:sz w:val="28"/>
+          <w:szCs w:val="28"/>
+          <w:lang w:val="en-US" w:eastAsia="zh-CN" w:bidi="ar"/>
+        </w:rPr>
+        <w:t>Метод ngOnDestroy() викликається перед видаленням компонента. І в цьому методі можна звільняти ті ресурси, які не видаляються автоматично збирачем сміття. Тут також можна видаляти підписку на якісь події елементів DOM, зупиняти таймери тощо.</w:t>
+      </w:r>
+    </w:p>
+    <w:p>
+      <w:pPr>
+        <w:keepNext w:val="0"/>
+        <w:keepLines w:val="0"/>
+        <w:widowControl/>
+        <w:suppressLineNumbers w:val="0"/>
+        <w:jc w:val="left"/>
+        <w:rPr>
+          <w:rFonts w:hint="default" w:ascii="Times New Roman" w:hAnsi="Times New Roman" w:eastAsia="SimSun" w:cs="Times New Roman"/>
+          <w:color w:val="000000"/>
+          <w:kern w:val="0"/>
+          <w:sz w:val="28"/>
+          <w:szCs w:val="28"/>
+          <w:lang w:val="en-US" w:eastAsia="zh-CN" w:bidi="ar"/>
+        </w:rPr>
+      </w:pPr>
+    </w:p>
+    <w:p>
+      <w:pPr>
+        <w:keepNext w:val="0"/>
+        <w:keepLines w:val="0"/>
+        <w:widowControl/>
+        <w:suppressLineNumbers w:val="0"/>
+        <w:jc w:val="left"/>
+        <w:rPr>
+          <w:rFonts w:hint="default" w:ascii="Times New Roman" w:hAnsi="Times New Roman" w:eastAsia="SimSun" w:cs="Times New Roman"/>
+          <w:color w:val="000000"/>
+          <w:kern w:val="0"/>
+          <w:sz w:val="24"/>
+          <w:szCs w:val="24"/>
+          <w:lang w:val="en-US" w:eastAsia="zh-CN" w:bidi="ar"/>
+        </w:rPr>
+      </w:pPr>
+    </w:p>
+    <w:p>
+      <w:pPr>
+        <w:keepNext w:val="0"/>
+        <w:keepLines w:val="0"/>
+        <w:widowControl/>
+        <w:suppressLineNumbers w:val="0"/>
+        <w:jc w:val="left"/>
+        <w:rPr>
+          <w:sz w:val="28"/>
+          <w:szCs w:val="28"/>
+        </w:rPr>
+      </w:pPr>
+      <w:r>
+        <w:rPr>
+          <w:rFonts w:hint="default" w:ascii="Times New Roman" w:hAnsi="Times New Roman" w:eastAsia="SimSun" w:cs="Times New Roman"/>
+          <w:color w:val="000000"/>
+          <w:kern w:val="0"/>
+          <w:sz w:val="28"/>
+          <w:szCs w:val="28"/>
+          <w:lang w:val="en-US" w:eastAsia="zh-CN" w:bidi="ar"/>
+        </w:rPr>
+        <w:t xml:space="preserve">Метод ngOnChanges() викликається перед методом ngOnInit() і при зміні </w:t>
+      </w:r>
+    </w:p>
+    <w:p>
+      <w:pPr>
+        <w:keepNext w:val="0"/>
+        <w:keepLines w:val="0"/>
+        <w:widowControl/>
+        <w:suppressLineNumbers w:val="0"/>
+        <w:jc w:val="left"/>
+        <w:rPr>
+          <w:rFonts w:hint="default" w:ascii="Times New Roman" w:hAnsi="Times New Roman" w:eastAsia="SimSun" w:cs="Times New Roman"/>
+          <w:color w:val="000000"/>
+          <w:kern w:val="0"/>
+          <w:sz w:val="28"/>
+          <w:szCs w:val="28"/>
+          <w:lang w:val="en-US" w:eastAsia="zh-CN" w:bidi="ar"/>
+        </w:rPr>
+      </w:pPr>
+      <w:r>
+        <w:rPr>
+          <w:rFonts w:hint="default" w:ascii="Times New Roman" w:hAnsi="Times New Roman" w:eastAsia="SimSun" w:cs="Times New Roman"/>
+          <w:color w:val="000000"/>
+          <w:kern w:val="0"/>
+          <w:sz w:val="28"/>
+          <w:szCs w:val="28"/>
+          <w:lang w:val="en-US" w:eastAsia="zh-CN" w:bidi="ar"/>
+        </w:rPr>
+        <w:t>властивостей в прив'язці. За допомогою параметра SimpleChanges у методі можна отримати поточне та попереднє значення зміненої властивості.</w:t>
+      </w:r>
+    </w:p>
+    <w:p>
+      <w:pPr>
+        <w:keepNext w:val="0"/>
+        <w:keepLines w:val="0"/>
+        <w:widowControl/>
+        <w:suppressLineNumbers w:val="0"/>
+        <w:jc w:val="left"/>
+        <w:rPr>
+          <w:rFonts w:hint="default" w:ascii="Times New Roman" w:hAnsi="Times New Roman" w:eastAsia="SimSun" w:cs="Times New Roman"/>
+          <w:color w:val="000000"/>
+          <w:kern w:val="0"/>
+          <w:sz w:val="28"/>
+          <w:szCs w:val="28"/>
+          <w:lang w:val="en-US" w:eastAsia="zh-CN" w:bidi="ar"/>
+        </w:rPr>
+      </w:pPr>
+    </w:p>
+    <w:p>
+      <w:pPr>
+        <w:keepNext w:val="0"/>
+        <w:keepLines w:val="0"/>
+        <w:widowControl/>
+        <w:suppressLineNumbers w:val="0"/>
+        <w:jc w:val="left"/>
+      </w:pPr>
+      <w:r>
+        <w:drawing>
+          <wp:inline distT="0" distB="0" distL="114300" distR="114300">
+            <wp:extent cx="5731510" cy="3956685"/>
+            <wp:effectExtent l="0" t="0" r="13970" b="5715"/>
+            <wp:docPr id="52" name="Picture 43"/>
+            <wp:cNvGraphicFramePr>
+              <a:graphicFrameLocks xmlns:a="http://schemas.openxmlformats.org/drawingml/2006/main" noChangeAspect="1"/>
+            </wp:cNvGraphicFramePr>
+            <a:graphic xmlns:a="http://schemas.openxmlformats.org/drawingml/2006/main">
+              <a:graphicData uri="http://schemas.openxmlformats.org/drawingml/2006/picture">
+                <pic:pic xmlns:pic="http://schemas.openxmlformats.org/drawingml/2006/picture">
+                  <pic:nvPicPr>
+                    <pic:cNvPr id="52" name="Picture 43"/>
+                    <pic:cNvPicPr>
+                      <a:picLocks noChangeAspect="1"/>
+                    </pic:cNvPicPr>
+                  </pic:nvPicPr>
+                  <pic:blipFill>
+                    <a:blip r:embed="rId41"/>
+                    <a:stretch>
+                      <a:fillRect/>
+                    </a:stretch>
+                  </pic:blipFill>
+                  <pic:spPr>
+                    <a:xfrm>
+                      <a:off x="0" y="0"/>
+                      <a:ext cx="5731510" cy="3956685"/>
+                    </a:xfrm>
+                    <a:prstGeom prst="rect">
+                      <a:avLst/>
+                    </a:prstGeom>
+                    <a:noFill/>
+                    <a:ln>
+                      <a:noFill/>
+                    </a:ln>
+                  </pic:spPr>
+                </pic:pic>
+              </a:graphicData>
+            </a:graphic>
+          </wp:inline>
+        </w:drawing>
+      </w:r>
+    </w:p>
+    <w:p>
+      <w:pPr>
+        <w:keepNext w:val="0"/>
+        <w:keepLines w:val="0"/>
+        <w:widowControl/>
+        <w:suppressLineNumbers w:val="0"/>
+        <w:jc w:val="left"/>
+      </w:pPr>
+    </w:p>
+    <w:p>
+      <w:pPr>
+        <w:keepNext w:val="0"/>
+        <w:keepLines w:val="0"/>
+        <w:widowControl/>
+        <w:suppressLineNumbers w:val="0"/>
+        <w:jc w:val="left"/>
+        <w:rPr>
+          <w:sz w:val="28"/>
+          <w:szCs w:val="28"/>
+        </w:rPr>
+      </w:pPr>
+      <w:r>
+        <w:rPr>
+          <w:rFonts w:hint="default" w:ascii="Times New Roman" w:hAnsi="Times New Roman" w:eastAsia="SimSun" w:cs="Times New Roman"/>
+          <w:color w:val="000000"/>
+          <w:kern w:val="0"/>
+          <w:sz w:val="28"/>
+          <w:szCs w:val="28"/>
+          <w:lang w:val="uk-UA" w:eastAsia="zh-CN" w:bidi="ar"/>
+        </w:rPr>
+        <w:t>З</w:t>
+      </w:r>
+      <w:r>
+        <w:rPr>
+          <w:rFonts w:hint="default" w:ascii="Times New Roman" w:hAnsi="Times New Roman" w:eastAsia="SimSun" w:cs="Times New Roman"/>
+          <w:color w:val="000000"/>
+          <w:kern w:val="0"/>
+          <w:sz w:val="28"/>
+          <w:szCs w:val="28"/>
+          <w:lang w:val="en-US" w:eastAsia="zh-CN" w:bidi="ar"/>
+        </w:rPr>
+        <w:t xml:space="preserve">начення властивості name передається в дочірній компонент </w:t>
+      </w:r>
+    </w:p>
+    <w:p>
+      <w:pPr>
+        <w:keepNext w:val="0"/>
+        <w:keepLines w:val="0"/>
+        <w:widowControl/>
+        <w:suppressLineNumbers w:val="0"/>
+        <w:jc w:val="left"/>
+        <w:rPr>
+          <w:rFonts w:hint="default" w:ascii="Times New Roman" w:hAnsi="Times New Roman" w:eastAsia="SimSun" w:cs="Times New Roman"/>
+          <w:color w:val="000000"/>
+          <w:kern w:val="0"/>
+          <w:sz w:val="28"/>
+          <w:szCs w:val="28"/>
+          <w:lang w:val="en-US" w:eastAsia="zh-CN" w:bidi="ar"/>
+        </w:rPr>
+      </w:pPr>
+      <w:r>
+        <w:rPr>
+          <w:rFonts w:hint="default" w:ascii="Times New Roman" w:hAnsi="Times New Roman" w:eastAsia="SimSun" w:cs="Times New Roman"/>
+          <w:color w:val="000000"/>
+          <w:kern w:val="0"/>
+          <w:sz w:val="28"/>
+          <w:szCs w:val="28"/>
+          <w:lang w:val="en-US" w:eastAsia="zh-CN" w:bidi="ar"/>
+        </w:rPr>
+        <w:t xml:space="preserve">ChildComponent з головного - AppComponent. Причому в головному компоненті також реалізований метод ngOnChanges(). </w:t>
+      </w:r>
+    </w:p>
+    <w:p>
+      <w:pPr>
+        <w:keepNext w:val="0"/>
+        <w:keepLines w:val="0"/>
+        <w:widowControl/>
+        <w:suppressLineNumbers w:val="0"/>
+        <w:jc w:val="left"/>
+        <w:rPr>
+          <w:rFonts w:hint="default" w:ascii="Times New Roman" w:hAnsi="Times New Roman" w:eastAsia="SimSun" w:cs="Times New Roman"/>
+          <w:color w:val="000000"/>
+          <w:kern w:val="0"/>
+          <w:sz w:val="28"/>
+          <w:szCs w:val="28"/>
+          <w:lang w:val="en-US" w:eastAsia="zh-CN" w:bidi="ar"/>
+        </w:rPr>
+      </w:pPr>
+    </w:p>
+    <w:p>
+      <w:pPr>
+        <w:keepNext w:val="0"/>
+        <w:keepLines w:val="0"/>
+        <w:widowControl/>
+        <w:suppressLineNumbers w:val="0"/>
+        <w:jc w:val="left"/>
+        <w:rPr>
+          <w:sz w:val="28"/>
+          <w:szCs w:val="28"/>
+        </w:rPr>
+      </w:pPr>
+      <w:r>
+        <w:rPr>
+          <w:rFonts w:hint="default" w:ascii="Times New Roman" w:hAnsi="Times New Roman" w:eastAsia="SimSun" w:cs="Times New Roman"/>
+          <w:color w:val="000000"/>
+          <w:kern w:val="0"/>
+          <w:sz w:val="28"/>
+          <w:szCs w:val="28"/>
+          <w:lang w:val="en-US" w:eastAsia="zh-CN" w:bidi="ar"/>
+        </w:rPr>
+        <w:t xml:space="preserve">І якщо ми запустимо додаток, то зможемо помітити, що при кожній зміні </w:t>
+      </w:r>
+    </w:p>
+    <w:p>
+      <w:pPr>
+        <w:keepNext w:val="0"/>
+        <w:keepLines w:val="0"/>
+        <w:widowControl/>
+        <w:suppressLineNumbers w:val="0"/>
+        <w:jc w:val="left"/>
+        <w:rPr>
+          <w:rFonts w:hint="default"/>
+          <w:sz w:val="28"/>
+          <w:szCs w:val="28"/>
+          <w:lang w:val="uk-UA"/>
+        </w:rPr>
+      </w:pPr>
+      <w:r>
+        <w:rPr>
+          <w:rFonts w:hint="default" w:ascii="Times New Roman" w:hAnsi="Times New Roman" w:eastAsia="SimSun" w:cs="Times New Roman"/>
+          <w:color w:val="000000"/>
+          <w:kern w:val="0"/>
+          <w:sz w:val="28"/>
+          <w:szCs w:val="28"/>
+          <w:lang w:val="en-US" w:eastAsia="zh-CN" w:bidi="ar"/>
+        </w:rPr>
+        <w:t>властивості name у головному компоненті викликається метод ngOnChanges</w:t>
+      </w:r>
+      <w:r>
+        <w:rPr>
+          <w:rFonts w:hint="default" w:ascii="Times New Roman" w:hAnsi="Times New Roman" w:eastAsia="SimSun" w:cs="Times New Roman"/>
+          <w:color w:val="000000"/>
+          <w:kern w:val="0"/>
+          <w:sz w:val="28"/>
+          <w:szCs w:val="28"/>
+          <w:lang w:val="uk-UA" w:eastAsia="zh-CN" w:bidi="ar"/>
+        </w:rPr>
+        <w:t>.</w:t>
+      </w:r>
+    </w:p>
+    <w:p>
+      <w:pPr>
+        <w:keepNext w:val="0"/>
+        <w:keepLines w:val="0"/>
+        <w:widowControl/>
+        <w:suppressLineNumbers w:val="0"/>
+        <w:jc w:val="left"/>
+        <w:rPr>
+          <w:rFonts w:hint="default"/>
+          <w:lang w:val="en-US" w:eastAsia="zh-CN"/>
+        </w:rPr>
+      </w:pPr>
+    </w:p>
+    <w:p>
+      <w:pPr>
+        <w:keepNext w:val="0"/>
+        <w:keepLines w:val="0"/>
+        <w:widowControl/>
+        <w:suppressLineNumbers w:val="0"/>
+        <w:jc w:val="left"/>
+      </w:pPr>
+      <w:r>
+        <w:drawing>
+          <wp:inline distT="0" distB="0" distL="114300" distR="114300">
+            <wp:extent cx="5731510" cy="5614035"/>
+            <wp:effectExtent l="0" t="0" r="13970" b="9525"/>
+            <wp:docPr id="48" name="Picture 39"/>
+            <wp:cNvGraphicFramePr>
+              <a:graphicFrameLocks xmlns:a="http://schemas.openxmlformats.org/drawingml/2006/main" noChangeAspect="1"/>
+            </wp:cNvGraphicFramePr>
+            <a:graphic xmlns:a="http://schemas.openxmlformats.org/drawingml/2006/main">
+              <a:graphicData uri="http://schemas.openxmlformats.org/drawingml/2006/picture">
+                <pic:pic xmlns:pic="http://schemas.openxmlformats.org/drawingml/2006/picture">
+                  <pic:nvPicPr>
+                    <pic:cNvPr id="48" name="Picture 39"/>
+                    <pic:cNvPicPr>
+                      <a:picLocks noChangeAspect="1"/>
+                    </pic:cNvPicPr>
+                  </pic:nvPicPr>
+                  <pic:blipFill>
+                    <a:blip r:embed="rId42"/>
+                    <a:stretch>
+                      <a:fillRect/>
+                    </a:stretch>
+                  </pic:blipFill>
+                  <pic:spPr>
+                    <a:xfrm>
+                      <a:off x="0" y="0"/>
+                      <a:ext cx="5731510" cy="5614035"/>
+                    </a:xfrm>
+                    <a:prstGeom prst="rect">
+                      <a:avLst/>
+                    </a:prstGeom>
+                    <a:noFill/>
+                    <a:ln>
+                      <a:noFill/>
+                    </a:ln>
+                  </pic:spPr>
+                </pic:pic>
+              </a:graphicData>
+            </a:graphic>
+          </wp:inline>
+        </w:drawing>
+      </w:r>
+    </w:p>
+    <w:p>
+      <w:pPr>
+        <w:keepNext w:val="0"/>
+        <w:keepLines w:val="0"/>
+        <w:widowControl/>
+        <w:suppressLineNumbers w:val="0"/>
+        <w:jc w:val="left"/>
+        <w:rPr>
+          <w:rFonts w:hint="default"/>
+          <w:lang w:val="en-US" w:eastAsia="zh-CN"/>
+        </w:rPr>
+      </w:pPr>
+    </w:p>
+    <w:p>
+      <w:pPr>
+        <w:keepNext w:val="0"/>
+        <w:keepLines w:val="0"/>
+        <w:widowControl/>
+        <w:numPr>
+          <w:numId w:val="0"/>
+        </w:numPr>
+        <w:suppressLineNumbers w:val="0"/>
+        <w:ind w:leftChars="0"/>
+        <w:jc w:val="left"/>
+        <w:rPr>
+          <w:rFonts w:hint="default"/>
+          <w:lang w:val="en-US" w:eastAsia="zh-CN"/>
+        </w:rPr>
+      </w:pPr>
+      <w:r>
+        <w:drawing>
+          <wp:inline distT="0" distB="0" distL="114300" distR="114300">
+            <wp:extent cx="5727700" cy="1757680"/>
+            <wp:effectExtent l="0" t="0" r="2540" b="10160"/>
+            <wp:docPr id="47" name="Picture 38"/>
+            <wp:cNvGraphicFramePr>
+              <a:graphicFrameLocks xmlns:a="http://schemas.openxmlformats.org/drawingml/2006/main" noChangeAspect="1"/>
+            </wp:cNvGraphicFramePr>
+            <a:graphic xmlns:a="http://schemas.openxmlformats.org/drawingml/2006/main">
+              <a:graphicData uri="http://schemas.openxmlformats.org/drawingml/2006/picture">
+                <pic:pic xmlns:pic="http://schemas.openxmlformats.org/drawingml/2006/picture">
+                  <pic:nvPicPr>
+                    <pic:cNvPr id="47" name="Picture 38"/>
+                    <pic:cNvPicPr>
+                      <a:picLocks noChangeAspect="1"/>
+                    </pic:cNvPicPr>
+                  </pic:nvPicPr>
+                  <pic:blipFill>
+                    <a:blip r:embed="rId43"/>
+                    <a:stretch>
+                      <a:fillRect/>
+                    </a:stretch>
+                  </pic:blipFill>
+                  <pic:spPr>
+                    <a:xfrm>
+                      <a:off x="0" y="0"/>
+                      <a:ext cx="5727700" cy="1757680"/>
+                    </a:xfrm>
+                    <a:prstGeom prst="rect">
+                      <a:avLst/>
+                    </a:prstGeom>
+                    <a:noFill/>
+                    <a:ln>
+                      <a:noFill/>
+                    </a:ln>
+                  </pic:spPr>
+                </pic:pic>
+              </a:graphicData>
+            </a:graphic>
+          </wp:inline>
+        </w:drawing>
+      </w:r>
+    </w:p>
+    <w:p>
+      <w:pPr>
+        <w:keepNext w:val="0"/>
+        <w:keepLines w:val="0"/>
+        <w:widowControl/>
+        <w:numPr>
+          <w:numId w:val="0"/>
+        </w:numPr>
+        <w:suppressLineNumbers w:val="0"/>
+        <w:ind w:leftChars="0"/>
+        <w:jc w:val="left"/>
+        <w:rPr>
+          <w:rFonts w:hint="default"/>
+          <w:lang w:val="en-US" w:eastAsia="zh-CN"/>
+        </w:rPr>
+      </w:pPr>
+    </w:p>
+    <w:p>
+      <w:pPr>
+        <w:keepNext w:val="0"/>
+        <w:keepLines w:val="0"/>
+        <w:widowControl/>
+        <w:suppressLineNumbers w:val="0"/>
+        <w:jc w:val="left"/>
+      </w:pPr>
+      <w:r>
+        <w:rPr>
+          <w:rFonts w:hint="default" w:ascii="Times New Roman" w:hAnsi="Times New Roman" w:eastAsia="SimSun" w:cs="Times New Roman"/>
+          <w:color w:val="000000"/>
+          <w:kern w:val="0"/>
+          <w:sz w:val="28"/>
+          <w:szCs w:val="28"/>
+          <w:lang w:val="uk-UA" w:eastAsia="zh-CN" w:bidi="ar"/>
+        </w:rPr>
+        <w:t>М</w:t>
+      </w:r>
+      <w:r>
+        <w:rPr>
+          <w:rFonts w:hint="default" w:ascii="Times New Roman" w:hAnsi="Times New Roman" w:eastAsia="SimSun" w:cs="Times New Roman"/>
+          <w:color w:val="000000"/>
+          <w:kern w:val="0"/>
+          <w:sz w:val="28"/>
+          <w:szCs w:val="28"/>
+          <w:lang w:val="en-US" w:eastAsia="zh-CN" w:bidi="ar"/>
+        </w:rPr>
+        <w:t xml:space="preserve">етод викликається лише при зміні вхідних властивостей з декоратором @Input. Тому зміна властивості age у AppComponent тут не буде відстежуватися. </w:t>
+      </w:r>
+    </w:p>
+    <w:p>
+      <w:pPr>
+        <w:rPr>
+          <w:rFonts w:hint="default" w:ascii="Times New Roman" w:hAnsi="Times New Roman" w:eastAsia="Times New Roman" w:cs="Times New Roman"/>
+          <w:b/>
+          <w:bCs/>
+          <w:sz w:val="28"/>
+          <w:szCs w:val="28"/>
+          <w:lang w:val="uk-UA" w:eastAsia="zh-CN"/>
+        </w:rPr>
+      </w:pPr>
+      <w:r>
+        <w:rPr>
+          <w:rFonts w:hint="default" w:ascii="Times New Roman" w:hAnsi="Times New Roman" w:eastAsia="Times New Roman" w:cs="Times New Roman"/>
+          <w:b/>
+          <w:bCs/>
+          <w:sz w:val="28"/>
+          <w:szCs w:val="28"/>
+          <w:lang w:val="uk-UA" w:eastAsia="zh-CN"/>
+        </w:rPr>
+        <w:br w:type="page"/>
+      </w:r>
+    </w:p>
+    <w:p>
+      <w:pPr>
+        <w:jc w:val="center"/>
+        <w:rPr>
+          <w:rFonts w:hint="default" w:ascii="Times New Roman" w:hAnsi="Times New Roman" w:eastAsia="Times New Roman" w:cs="Times New Roman"/>
+          <w:b/>
+          <w:bCs/>
+          <w:sz w:val="28"/>
+          <w:szCs w:val="28"/>
+          <w:lang w:val="uk-UA" w:eastAsia="zh-CN"/>
+        </w:rPr>
+      </w:pPr>
+      <w:r>
+        <w:rPr>
+          <w:rFonts w:hint="default" w:ascii="Times New Roman" w:hAnsi="Times New Roman" w:eastAsia="Times New Roman" w:cs="Times New Roman"/>
+          <w:b/>
+          <w:bCs/>
+          <w:sz w:val="28"/>
+          <w:szCs w:val="28"/>
+          <w:lang w:val="uk-UA" w:eastAsia="zh-CN"/>
+        </w:rPr>
+        <w:t>Components5</w:t>
+      </w:r>
+    </w:p>
+    <w:p>
+      <w:pPr>
+        <w:numPr>
+          <w:ilvl w:val="0"/>
+          <w:numId w:val="2"/>
+        </w:numPr>
+        <w:ind w:left="0" w:leftChars="0" w:firstLine="0" w:firstLineChars="0"/>
+        <w:rPr>
+          <w:rFonts w:hint="default" w:ascii="Times New Roman" w:hAnsi="Times New Roman" w:eastAsia="Times New Roman" w:cs="Times New Roman"/>
+          <w:b/>
+          <w:bCs/>
+          <w:sz w:val="28"/>
+          <w:szCs w:val="28"/>
+          <w:lang w:val="uk-UA" w:eastAsia="zh-CN"/>
+        </w:rPr>
+      </w:pPr>
+      <w:r>
+        <w:rPr>
+          <w:rFonts w:hint="default" w:ascii="Times New Roman" w:hAnsi="Times New Roman" w:eastAsia="Times New Roman" w:cs="Times New Roman"/>
+          <w:b/>
+          <w:bCs/>
+          <w:sz w:val="28"/>
+          <w:szCs w:val="28"/>
+          <w:lang w:val="uk-UA" w:eastAsia="zh-CN"/>
+        </w:rPr>
+        <w:t>Реалізація всіх методів</w:t>
+      </w:r>
+    </w:p>
+    <w:p>
+      <w:pPr>
+        <w:numPr>
+          <w:numId w:val="0"/>
+        </w:numPr>
+        <w:spacing w:line="276" w:lineRule="auto"/>
+        <w:rPr>
+          <w:rFonts w:hint="default" w:ascii="Times New Roman" w:hAnsi="Times New Roman" w:eastAsia="Times New Roman" w:cs="Times New Roman"/>
+          <w:b/>
+          <w:bCs/>
+          <w:sz w:val="28"/>
+          <w:szCs w:val="28"/>
+          <w:lang w:val="uk-UA" w:eastAsia="zh-CN"/>
+        </w:rPr>
+      </w:pPr>
+    </w:p>
+    <w:p>
+      <w:pPr>
+        <w:numPr>
+          <w:numId w:val="0"/>
+        </w:numPr>
+        <w:spacing w:line="276" w:lineRule="auto"/>
+      </w:pPr>
+      <w:r>
+        <w:drawing>
+          <wp:inline distT="0" distB="0" distL="114300" distR="114300">
+            <wp:extent cx="5610225" cy="2571750"/>
+            <wp:effectExtent l="0" t="0" r="13335" b="3810"/>
+            <wp:docPr id="56" name="Picture 47"/>
+            <wp:cNvGraphicFramePr>
+              <a:graphicFrameLocks xmlns:a="http://schemas.openxmlformats.org/drawingml/2006/main" noChangeAspect="1"/>
+            </wp:cNvGraphicFramePr>
+            <a:graphic xmlns:a="http://schemas.openxmlformats.org/drawingml/2006/main">
+              <a:graphicData uri="http://schemas.openxmlformats.org/drawingml/2006/picture">
+                <pic:pic xmlns:pic="http://schemas.openxmlformats.org/drawingml/2006/picture">
+                  <pic:nvPicPr>
+                    <pic:cNvPr id="56" name="Picture 47"/>
+                    <pic:cNvPicPr>
+                      <a:picLocks noChangeAspect="1"/>
+                    </pic:cNvPicPr>
+                  </pic:nvPicPr>
+                  <pic:blipFill>
+                    <a:blip r:embed="rId44"/>
+                    <a:stretch>
+                      <a:fillRect/>
+                    </a:stretch>
+                  </pic:blipFill>
+                  <pic:spPr>
+                    <a:xfrm>
+                      <a:off x="0" y="0"/>
+                      <a:ext cx="5610225" cy="2571750"/>
+                    </a:xfrm>
+                    <a:prstGeom prst="rect">
+                      <a:avLst/>
+                    </a:prstGeom>
+                    <a:noFill/>
+                    <a:ln>
+                      <a:noFill/>
+                    </a:ln>
+                  </pic:spPr>
+                </pic:pic>
+              </a:graphicData>
+            </a:graphic>
+          </wp:inline>
+        </w:drawing>
+      </w:r>
+    </w:p>
+    <w:p>
+      <w:pPr>
+        <w:numPr>
+          <w:numId w:val="0"/>
+        </w:numPr>
+        <w:spacing w:line="276" w:lineRule="auto"/>
+      </w:pPr>
+    </w:p>
+    <w:p>
+      <w:pPr>
+        <w:numPr>
+          <w:numId w:val="0"/>
+        </w:numPr>
+        <w:spacing w:line="276" w:lineRule="auto"/>
+      </w:pPr>
+      <w:r>
+        <w:drawing>
+          <wp:inline distT="0" distB="0" distL="114300" distR="114300">
+            <wp:extent cx="4935220" cy="5623560"/>
+            <wp:effectExtent l="0" t="0" r="2540" b="0"/>
+            <wp:docPr id="60" name="Picture 51"/>
+            <wp:cNvGraphicFramePr>
+              <a:graphicFrameLocks xmlns:a="http://schemas.openxmlformats.org/drawingml/2006/main" noChangeAspect="1"/>
+            </wp:cNvGraphicFramePr>
+            <a:graphic xmlns:a="http://schemas.openxmlformats.org/drawingml/2006/main">
+              <a:graphicData uri="http://schemas.openxmlformats.org/drawingml/2006/picture">
+                <pic:pic xmlns:pic="http://schemas.openxmlformats.org/drawingml/2006/picture">
+                  <pic:nvPicPr>
+                    <pic:cNvPr id="60" name="Picture 51"/>
+                    <pic:cNvPicPr>
+                      <a:picLocks noChangeAspect="1"/>
+                    </pic:cNvPicPr>
+                  </pic:nvPicPr>
+                  <pic:blipFill>
+                    <a:blip r:embed="rId45"/>
+                    <a:stretch>
+                      <a:fillRect/>
+                    </a:stretch>
+                  </pic:blipFill>
+                  <pic:spPr>
+                    <a:xfrm>
+                      <a:off x="0" y="0"/>
+                      <a:ext cx="4935220" cy="5623560"/>
+                    </a:xfrm>
+                    <a:prstGeom prst="rect">
+                      <a:avLst/>
+                    </a:prstGeom>
+                    <a:noFill/>
+                    <a:ln>
+                      <a:noFill/>
+                    </a:ln>
+                  </pic:spPr>
+                </pic:pic>
+              </a:graphicData>
+            </a:graphic>
+          </wp:inline>
+        </w:drawing>
+      </w:r>
+    </w:p>
+    <w:p>
+      <w:r>
+        <w:br w:type="page"/>
+      </w:r>
+    </w:p>
+    <w:p>
+      <w:pPr>
+        <w:numPr>
+          <w:numId w:val="0"/>
+        </w:numPr>
+        <w:spacing w:line="276" w:lineRule="auto"/>
+      </w:pPr>
+      <w:r>
+        <w:drawing>
+          <wp:inline distT="0" distB="0" distL="114300" distR="114300">
+            <wp:extent cx="3752850" cy="5686425"/>
+            <wp:effectExtent l="0" t="0" r="11430" b="13335"/>
+            <wp:docPr id="61" name="Picture 52"/>
+            <wp:cNvGraphicFramePr>
+              <a:graphicFrameLocks xmlns:a="http://schemas.openxmlformats.org/drawingml/2006/main" noChangeAspect="1"/>
+            </wp:cNvGraphicFramePr>
+            <a:graphic xmlns:a="http://schemas.openxmlformats.org/drawingml/2006/main">
+              <a:graphicData uri="http://schemas.openxmlformats.org/drawingml/2006/picture">
+                <pic:pic xmlns:pic="http://schemas.openxmlformats.org/drawingml/2006/picture">
+                  <pic:nvPicPr>
+                    <pic:cNvPr id="61" name="Picture 52"/>
+                    <pic:cNvPicPr>
+                      <a:picLocks noChangeAspect="1"/>
+                    </pic:cNvPicPr>
+                  </pic:nvPicPr>
+                  <pic:blipFill>
+                    <a:blip r:embed="rId46"/>
+                    <a:stretch>
+                      <a:fillRect/>
+                    </a:stretch>
+                  </pic:blipFill>
+                  <pic:spPr>
+                    <a:xfrm>
+                      <a:off x="0" y="0"/>
+                      <a:ext cx="3752850" cy="5686425"/>
+                    </a:xfrm>
+                    <a:prstGeom prst="rect">
+                      <a:avLst/>
+                    </a:prstGeom>
+                    <a:noFill/>
+                    <a:ln>
+                      <a:noFill/>
+                    </a:ln>
+                  </pic:spPr>
+                </pic:pic>
+              </a:graphicData>
+            </a:graphic>
+          </wp:inline>
+        </w:drawing>
+      </w:r>
+    </w:p>
+    <w:p>
+      <w:pPr>
+        <w:numPr>
+          <w:numId w:val="0"/>
+        </w:numPr>
+        <w:spacing w:line="276" w:lineRule="auto"/>
+        <w:rPr>
+          <w:rFonts w:hint="default"/>
+          <w:lang w:val="uk-UA" w:eastAsia="zh-CN"/>
+        </w:rPr>
+      </w:pPr>
+    </w:p>
+    <w:p>
+      <w:pPr>
+        <w:keepNext w:val="0"/>
+        <w:keepLines w:val="0"/>
+        <w:widowControl/>
+        <w:suppressLineNumbers w:val="0"/>
+        <w:jc w:val="left"/>
+        <w:rPr>
+          <w:rFonts w:hint="default" w:ascii="Times New Roman" w:hAnsi="Times New Roman" w:eastAsia="SimSun" w:cs="Times New Roman"/>
+          <w:color w:val="000000"/>
+          <w:kern w:val="0"/>
+          <w:sz w:val="24"/>
+          <w:szCs w:val="24"/>
+          <w:lang w:val="uk-UA" w:eastAsia="zh-CN" w:bidi="ar"/>
+        </w:rPr>
+      </w:pPr>
+      <w:r>
+        <w:rPr>
+          <w:rFonts w:hint="default" w:ascii="Times New Roman" w:hAnsi="Times New Roman" w:eastAsia="SimSun" w:cs="Times New Roman"/>
+          <w:color w:val="000000"/>
+          <w:kern w:val="0"/>
+          <w:sz w:val="24"/>
+          <w:szCs w:val="24"/>
+          <w:lang w:val="uk-UA" w:eastAsia="zh-CN" w:bidi="ar"/>
+        </w:rPr>
+        <w:t>П</w:t>
+      </w:r>
+      <w:r>
+        <w:rPr>
+          <w:rFonts w:hint="default" w:ascii="Times New Roman" w:hAnsi="Times New Roman" w:eastAsia="SimSun" w:cs="Times New Roman"/>
+          <w:color w:val="000000"/>
+          <w:kern w:val="0"/>
+          <w:sz w:val="24"/>
+          <w:szCs w:val="24"/>
+          <w:lang w:val="en-US" w:eastAsia="zh-CN" w:bidi="ar"/>
+        </w:rPr>
+        <w:t>ри зверненні до програми ми отримаємо наступний ланцюжок викликів</w:t>
+      </w:r>
+    </w:p>
+    <w:p>
+      <w:pPr>
+        <w:numPr>
+          <w:numId w:val="0"/>
+        </w:numPr>
+        <w:ind w:leftChars="0"/>
+        <w:rPr>
+          <w:rFonts w:hint="default" w:ascii="Times New Roman" w:hAnsi="Times New Roman" w:eastAsia="Times New Roman" w:cs="Times New Roman"/>
+          <w:b/>
+          <w:bCs/>
+          <w:sz w:val="28"/>
+          <w:szCs w:val="28"/>
+          <w:lang w:val="uk-UA" w:eastAsia="zh-CN"/>
+        </w:rPr>
+      </w:pPr>
+    </w:p>
+    <w:p>
+      <w:pPr>
+        <w:numPr>
+          <w:numId w:val="0"/>
+        </w:numPr>
+        <w:ind w:leftChars="0"/>
+      </w:pPr>
+      <w:r>
+        <w:drawing>
+          <wp:inline distT="0" distB="0" distL="114300" distR="114300">
+            <wp:extent cx="4406265" cy="3176905"/>
+            <wp:effectExtent l="0" t="0" r="13335" b="8255"/>
+            <wp:docPr id="53" name="Picture 44"/>
+            <wp:cNvGraphicFramePr>
+              <a:graphicFrameLocks xmlns:a="http://schemas.openxmlformats.org/drawingml/2006/main" noChangeAspect="1"/>
+            </wp:cNvGraphicFramePr>
+            <a:graphic xmlns:a="http://schemas.openxmlformats.org/drawingml/2006/main">
+              <a:graphicData uri="http://schemas.openxmlformats.org/drawingml/2006/picture">
+                <pic:pic xmlns:pic="http://schemas.openxmlformats.org/drawingml/2006/picture">
+                  <pic:nvPicPr>
+                    <pic:cNvPr id="53" name="Picture 44"/>
+                    <pic:cNvPicPr>
+                      <a:picLocks noChangeAspect="1"/>
+                    </pic:cNvPicPr>
+                  </pic:nvPicPr>
+                  <pic:blipFill>
+                    <a:blip r:embed="rId47"/>
+                    <a:srcRect l="532" t="1387"/>
+                    <a:stretch>
+                      <a:fillRect/>
+                    </a:stretch>
+                  </pic:blipFill>
+                  <pic:spPr>
+                    <a:xfrm>
+                      <a:off x="0" y="0"/>
+                      <a:ext cx="4406265" cy="3176905"/>
+                    </a:xfrm>
+                    <a:prstGeom prst="rect">
+                      <a:avLst/>
+                    </a:prstGeom>
+                    <a:noFill/>
+                    <a:ln>
+                      <a:noFill/>
+                    </a:ln>
+                  </pic:spPr>
+                </pic:pic>
+              </a:graphicData>
+            </a:graphic>
+          </wp:inline>
+        </w:drawing>
+      </w:r>
+    </w:p>
+    <w:p>
+      <w:pPr>
+        <w:keepNext w:val="0"/>
+        <w:keepLines w:val="0"/>
+        <w:widowControl/>
+        <w:suppressLineNumbers w:val="0"/>
+        <w:jc w:val="left"/>
+      </w:pPr>
+      <w:r>
+        <w:rPr>
+          <w:rFonts w:ascii="Symbol" w:hAnsi="Symbol" w:eastAsia="SimSun" w:cs="Symbol"/>
+          <w:color w:val="000000"/>
+          <w:kern w:val="0"/>
+          <w:sz w:val="24"/>
+          <w:szCs w:val="24"/>
+          <w:lang w:val="en-US" w:eastAsia="zh-CN" w:bidi="ar"/>
+        </w:rPr>
+        <w:t></w:t>
+      </w:r>
+      <w:r>
+        <w:rPr>
+          <w:rFonts w:hint="default" w:ascii="Symbol" w:hAnsi="Symbol" w:eastAsia="SimSun" w:cs="Symbol"/>
+          <w:color w:val="000000"/>
+          <w:kern w:val="0"/>
+          <w:sz w:val="24"/>
+          <w:szCs w:val="24"/>
+          <w:lang w:val="uk-UA" w:eastAsia="zh-CN" w:bidi="ar"/>
+        </w:rPr>
+        <w:t xml:space="preserve"> </w:t>
+      </w:r>
+      <w:r>
+        <w:rPr>
+          <w:rFonts w:hint="default" w:ascii="Times New Roman" w:hAnsi="Times New Roman" w:eastAsia="SimSun" w:cs="Times New Roman"/>
+          <w:color w:val="000000"/>
+          <w:kern w:val="0"/>
+          <w:sz w:val="24"/>
+          <w:szCs w:val="24"/>
+          <w:lang w:val="en-US" w:eastAsia="zh-CN" w:bidi="ar"/>
+        </w:rPr>
+        <w:t>ngOnChanges: викликається до методу ngOnInit() при початковій установці</w:t>
+      </w:r>
+      <w:r>
+        <w:rPr>
+          <w:rFonts w:hint="default" w:ascii="Times New Roman" w:hAnsi="Times New Roman" w:eastAsia="SimSun" w:cs="Times New Roman"/>
+          <w:color w:val="000000"/>
+          <w:kern w:val="0"/>
+          <w:sz w:val="24"/>
+          <w:szCs w:val="24"/>
+          <w:lang w:val="uk-UA" w:eastAsia="zh-CN" w:bidi="ar"/>
+        </w:rPr>
+        <w:t xml:space="preserve"> </w:t>
+      </w:r>
+      <w:r>
+        <w:rPr>
+          <w:rFonts w:hint="default" w:ascii="Times New Roman" w:hAnsi="Times New Roman" w:eastAsia="SimSun" w:cs="Times New Roman"/>
+          <w:color w:val="000000"/>
+          <w:kern w:val="0"/>
+          <w:sz w:val="24"/>
+          <w:szCs w:val="24"/>
+          <w:lang w:val="en-US" w:eastAsia="zh-CN" w:bidi="ar"/>
+        </w:rPr>
+        <w:t>властивостей, які пов'язані механізмом прив'язки, а також при будь-якій їхній</w:t>
+      </w:r>
+      <w:r>
+        <w:rPr>
+          <w:rFonts w:hint="default" w:ascii="Times New Roman" w:hAnsi="Times New Roman" w:eastAsia="SimSun" w:cs="Times New Roman"/>
+          <w:color w:val="000000"/>
+          <w:kern w:val="0"/>
+          <w:sz w:val="24"/>
+          <w:szCs w:val="24"/>
+          <w:lang w:val="uk-UA" w:eastAsia="zh-CN" w:bidi="ar"/>
+        </w:rPr>
+        <w:t xml:space="preserve"> </w:t>
+      </w:r>
+      <w:r>
+        <w:rPr>
+          <w:rFonts w:hint="default" w:ascii="Times New Roman" w:hAnsi="Times New Roman" w:eastAsia="SimSun" w:cs="Times New Roman"/>
+          <w:color w:val="000000"/>
+          <w:kern w:val="0"/>
+          <w:sz w:val="24"/>
+          <w:szCs w:val="24"/>
+          <w:lang w:val="en-US" w:eastAsia="zh-CN" w:bidi="ar"/>
+        </w:rPr>
+        <w:t xml:space="preserve">переустановці або зміні їх значень. Даний метод як параметр приймає об'єкт класу SimpleChanges, який містить попередні та поточні значення властивості. </w:t>
+      </w:r>
+    </w:p>
+    <w:p>
+      <w:pPr>
+        <w:keepNext w:val="0"/>
+        <w:keepLines w:val="0"/>
+        <w:widowControl/>
+        <w:suppressLineNumbers w:val="0"/>
+        <w:jc w:val="left"/>
+      </w:pPr>
+      <w:r>
+        <w:rPr>
+          <w:rFonts w:ascii="Symbol" w:hAnsi="Symbol" w:eastAsia="SimSun" w:cs="Symbol"/>
+          <w:color w:val="000000"/>
+          <w:kern w:val="0"/>
+          <w:sz w:val="24"/>
+          <w:szCs w:val="24"/>
+          <w:lang w:val="en-US" w:eastAsia="zh-CN" w:bidi="ar"/>
+        </w:rPr>
+        <w:t xml:space="preserve"> </w:t>
+      </w:r>
+      <w:r>
+        <w:rPr>
+          <w:rFonts w:hint="default" w:ascii="Times New Roman" w:hAnsi="Times New Roman" w:eastAsia="SimSun" w:cs="Times New Roman"/>
+          <w:color w:val="000000"/>
+          <w:kern w:val="0"/>
+          <w:sz w:val="24"/>
+          <w:szCs w:val="24"/>
+          <w:lang w:val="en-US" w:eastAsia="zh-CN" w:bidi="ar"/>
+        </w:rPr>
+        <w:t xml:space="preserve">ngOnInit: викликається один раз після встановлення властивостей компонента, що беруть участь у прив'язці. Виконує ініціалізацію компонента. </w:t>
+      </w:r>
+    </w:p>
+    <w:p>
+      <w:pPr>
+        <w:keepNext w:val="0"/>
+        <w:keepLines w:val="0"/>
+        <w:widowControl/>
+        <w:suppressLineNumbers w:val="0"/>
+        <w:jc w:val="left"/>
+      </w:pPr>
+      <w:r>
+        <w:rPr>
+          <w:rFonts w:hint="default" w:ascii="Symbol" w:hAnsi="Symbol" w:eastAsia="SimSun" w:cs="Symbol"/>
+          <w:color w:val="000000"/>
+          <w:kern w:val="0"/>
+          <w:sz w:val="24"/>
+          <w:szCs w:val="24"/>
+          <w:lang w:val="en-US" w:eastAsia="zh-CN" w:bidi="ar"/>
+        </w:rPr>
+        <w:t xml:space="preserve"> </w:t>
+      </w:r>
+      <w:r>
+        <w:rPr>
+          <w:rFonts w:hint="default" w:ascii="Times New Roman" w:hAnsi="Times New Roman" w:eastAsia="SimSun" w:cs="Times New Roman"/>
+          <w:color w:val="000000"/>
+          <w:kern w:val="0"/>
+          <w:sz w:val="24"/>
+          <w:szCs w:val="24"/>
+          <w:lang w:val="en-US" w:eastAsia="zh-CN" w:bidi="ar"/>
+        </w:rPr>
+        <w:t>ngDoCheck: викликається при кожній перевірці змін властивостей компонента</w:t>
+      </w:r>
+      <w:r>
+        <w:rPr>
+          <w:rFonts w:hint="default" w:ascii="Times New Roman" w:hAnsi="Times New Roman" w:eastAsia="SimSun" w:cs="Times New Roman"/>
+          <w:color w:val="000000"/>
+          <w:kern w:val="0"/>
+          <w:sz w:val="24"/>
+          <w:szCs w:val="24"/>
+          <w:lang w:val="uk-UA" w:eastAsia="zh-CN" w:bidi="ar"/>
+        </w:rPr>
+        <w:t xml:space="preserve"> </w:t>
+      </w:r>
+      <w:r>
+        <w:rPr>
+          <w:rFonts w:hint="default" w:ascii="Times New Roman" w:hAnsi="Times New Roman" w:eastAsia="SimSun" w:cs="Times New Roman"/>
+          <w:color w:val="000000"/>
+          <w:kern w:val="0"/>
+          <w:sz w:val="24"/>
+          <w:szCs w:val="24"/>
+          <w:lang w:val="en-US" w:eastAsia="zh-CN" w:bidi="ar"/>
+        </w:rPr>
+        <w:t xml:space="preserve">відразу після методів ngOnChanges та ngOnInit. </w:t>
+      </w:r>
+    </w:p>
+    <w:p>
+      <w:pPr>
+        <w:keepNext w:val="0"/>
+        <w:keepLines w:val="0"/>
+        <w:widowControl/>
+        <w:suppressLineNumbers w:val="0"/>
+        <w:jc w:val="left"/>
+      </w:pPr>
+      <w:r>
+        <w:rPr>
+          <w:rFonts w:hint="default" w:ascii="Symbol" w:hAnsi="Symbol" w:eastAsia="SimSun" w:cs="Symbol"/>
+          <w:color w:val="000000"/>
+          <w:kern w:val="0"/>
+          <w:sz w:val="24"/>
+          <w:szCs w:val="24"/>
+          <w:lang w:val="en-US" w:eastAsia="zh-CN" w:bidi="ar"/>
+        </w:rPr>
+        <w:t xml:space="preserve"> </w:t>
+      </w:r>
+      <w:r>
+        <w:rPr>
+          <w:rFonts w:hint="default" w:ascii="Times New Roman" w:hAnsi="Times New Roman" w:eastAsia="SimSun" w:cs="Times New Roman"/>
+          <w:color w:val="000000"/>
+          <w:kern w:val="0"/>
+          <w:sz w:val="24"/>
+          <w:szCs w:val="24"/>
+          <w:lang w:val="en-US" w:eastAsia="zh-CN" w:bidi="ar"/>
+        </w:rPr>
+        <w:t>ngAfterContentInit: викликається один раз після методу ngDoCheck() після вставки</w:t>
+      </w:r>
+      <w:r>
+        <w:rPr>
+          <w:rFonts w:hint="default" w:ascii="Times New Roman" w:hAnsi="Times New Roman" w:eastAsia="SimSun" w:cs="Times New Roman"/>
+          <w:color w:val="000000"/>
+          <w:kern w:val="0"/>
+          <w:sz w:val="24"/>
+          <w:szCs w:val="24"/>
+          <w:lang w:val="uk-UA" w:eastAsia="zh-CN" w:bidi="ar"/>
+        </w:rPr>
+        <w:t xml:space="preserve"> </w:t>
+      </w:r>
+      <w:r>
+        <w:rPr>
+          <w:rFonts w:hint="default" w:ascii="Times New Roman" w:hAnsi="Times New Roman" w:eastAsia="SimSun" w:cs="Times New Roman"/>
+          <w:color w:val="000000"/>
+          <w:kern w:val="0"/>
+          <w:sz w:val="24"/>
+          <w:szCs w:val="24"/>
+          <w:lang w:val="en-US" w:eastAsia="zh-CN" w:bidi="ar"/>
+        </w:rPr>
+        <w:t xml:space="preserve">вмісту у представлення компонента. </w:t>
+      </w:r>
+    </w:p>
+    <w:p>
+      <w:pPr>
+        <w:keepNext w:val="0"/>
+        <w:keepLines w:val="0"/>
+        <w:widowControl/>
+        <w:suppressLineNumbers w:val="0"/>
+        <w:jc w:val="left"/>
+      </w:pPr>
+      <w:r>
+        <w:rPr>
+          <w:rFonts w:hint="default" w:ascii="Symbol" w:hAnsi="Symbol" w:eastAsia="SimSun" w:cs="Symbol"/>
+          <w:color w:val="000000"/>
+          <w:kern w:val="0"/>
+          <w:sz w:val="24"/>
+          <w:szCs w:val="24"/>
+          <w:lang w:val="en-US" w:eastAsia="zh-CN" w:bidi="ar"/>
+        </w:rPr>
+        <w:t xml:space="preserve"> </w:t>
+      </w:r>
+      <w:r>
+        <w:rPr>
+          <w:rFonts w:hint="default" w:ascii="Times New Roman" w:hAnsi="Times New Roman" w:eastAsia="SimSun" w:cs="Times New Roman"/>
+          <w:color w:val="000000"/>
+          <w:kern w:val="0"/>
+          <w:sz w:val="24"/>
+          <w:szCs w:val="24"/>
+          <w:lang w:val="en-US" w:eastAsia="zh-CN" w:bidi="ar"/>
+        </w:rPr>
+        <w:t xml:space="preserve">ngAfterContentChecked: викликається фреймворком Angular при перевірці змін вмісту, який додається до представлення компонента. Викликається після методу ngAfterContentInit() та після кожного наступного виклику методу ngDoCheck(). </w:t>
+      </w:r>
+    </w:p>
+    <w:p>
+      <w:pPr>
+        <w:keepNext w:val="0"/>
+        <w:keepLines w:val="0"/>
+        <w:widowControl/>
+        <w:suppressLineNumbers w:val="0"/>
+        <w:jc w:val="left"/>
+      </w:pPr>
+      <w:r>
+        <w:rPr>
+          <w:rFonts w:hint="default" w:ascii="Symbol" w:hAnsi="Symbol" w:eastAsia="SimSun" w:cs="Symbol"/>
+          <w:color w:val="000000"/>
+          <w:kern w:val="0"/>
+          <w:sz w:val="24"/>
+          <w:szCs w:val="24"/>
+          <w:lang w:val="en-US" w:eastAsia="zh-CN" w:bidi="ar"/>
+        </w:rPr>
+        <w:t xml:space="preserve"> </w:t>
+      </w:r>
+      <w:r>
+        <w:rPr>
+          <w:rFonts w:hint="default" w:ascii="Times New Roman" w:hAnsi="Times New Roman" w:eastAsia="SimSun" w:cs="Times New Roman"/>
+          <w:color w:val="000000"/>
+          <w:kern w:val="0"/>
+          <w:sz w:val="24"/>
+          <w:szCs w:val="24"/>
+          <w:lang w:val="en-US" w:eastAsia="zh-CN" w:bidi="ar"/>
+        </w:rPr>
+        <w:t xml:space="preserve">ngAfterViewInit: викликається фреймворком Angular після ініціалізації </w:t>
+      </w:r>
+    </w:p>
+    <w:p>
+      <w:pPr>
+        <w:keepNext w:val="0"/>
+        <w:keepLines w:val="0"/>
+        <w:widowControl/>
+        <w:suppressLineNumbers w:val="0"/>
+        <w:jc w:val="left"/>
+      </w:pPr>
+      <w:r>
+        <w:rPr>
+          <w:rFonts w:hint="default" w:ascii="Times New Roman" w:hAnsi="Times New Roman" w:eastAsia="SimSun" w:cs="Times New Roman"/>
+          <w:color w:val="000000"/>
+          <w:kern w:val="0"/>
+          <w:sz w:val="24"/>
+          <w:szCs w:val="24"/>
+          <w:lang w:val="en-US" w:eastAsia="zh-CN" w:bidi="ar"/>
+        </w:rPr>
+        <w:t>представлення компонента, а також представленнь дочірніх компонентів.</w:t>
+      </w:r>
+      <w:r>
+        <w:rPr>
+          <w:rFonts w:hint="default" w:ascii="Times New Roman" w:hAnsi="Times New Roman" w:eastAsia="SimSun" w:cs="Times New Roman"/>
+          <w:color w:val="000000"/>
+          <w:kern w:val="0"/>
+          <w:sz w:val="24"/>
+          <w:szCs w:val="24"/>
+          <w:lang w:val="uk-UA" w:eastAsia="zh-CN" w:bidi="ar"/>
+        </w:rPr>
+        <w:t xml:space="preserve"> </w:t>
+      </w:r>
+      <w:r>
+        <w:rPr>
+          <w:rFonts w:hint="default" w:ascii="Times New Roman" w:hAnsi="Times New Roman" w:eastAsia="SimSun" w:cs="Times New Roman"/>
+          <w:color w:val="000000"/>
+          <w:kern w:val="0"/>
+          <w:sz w:val="24"/>
+          <w:szCs w:val="24"/>
+          <w:lang w:val="en-US" w:eastAsia="zh-CN" w:bidi="ar"/>
+        </w:rPr>
+        <w:t>Викликається лише один раз відразу після першого виклику методу</w:t>
+      </w:r>
+      <w:r>
+        <w:rPr>
+          <w:rFonts w:hint="default" w:ascii="Times New Roman" w:hAnsi="Times New Roman" w:eastAsia="SimSun" w:cs="Times New Roman"/>
+          <w:color w:val="000000"/>
+          <w:kern w:val="0"/>
+          <w:sz w:val="24"/>
+          <w:szCs w:val="24"/>
+          <w:lang w:val="uk-UA" w:eastAsia="zh-CN" w:bidi="ar"/>
+        </w:rPr>
+        <w:t xml:space="preserve"> </w:t>
+      </w:r>
+      <w:r>
+        <w:rPr>
+          <w:rFonts w:hint="default" w:ascii="Times New Roman" w:hAnsi="Times New Roman" w:eastAsia="SimSun" w:cs="Times New Roman"/>
+          <w:color w:val="000000"/>
+          <w:kern w:val="0"/>
+          <w:sz w:val="24"/>
+          <w:szCs w:val="24"/>
+          <w:lang w:val="en-US" w:eastAsia="zh-CN" w:bidi="ar"/>
+        </w:rPr>
+        <w:t xml:space="preserve">ngAfterContentChecked(). </w:t>
+      </w:r>
+    </w:p>
+    <w:p>
+      <w:pPr>
+        <w:keepNext w:val="0"/>
+        <w:keepLines w:val="0"/>
+        <w:widowControl/>
+        <w:suppressLineNumbers w:val="0"/>
+        <w:jc w:val="left"/>
+      </w:pPr>
+      <w:r>
+        <w:rPr>
+          <w:rFonts w:hint="default" w:ascii="Symbol" w:hAnsi="Symbol" w:eastAsia="SimSun" w:cs="Symbol"/>
+          <w:color w:val="000000"/>
+          <w:kern w:val="0"/>
+          <w:sz w:val="24"/>
+          <w:szCs w:val="24"/>
+          <w:lang w:val="en-US" w:eastAsia="zh-CN" w:bidi="ar"/>
+        </w:rPr>
+        <w:t xml:space="preserve"> </w:t>
+      </w:r>
+      <w:r>
+        <w:rPr>
+          <w:rFonts w:hint="default" w:ascii="Times New Roman" w:hAnsi="Times New Roman" w:eastAsia="SimSun" w:cs="Times New Roman"/>
+          <w:color w:val="000000"/>
+          <w:kern w:val="0"/>
+          <w:sz w:val="24"/>
+          <w:szCs w:val="24"/>
+          <w:lang w:val="en-US" w:eastAsia="zh-CN" w:bidi="ar"/>
+        </w:rPr>
+        <w:t>ngAfterViewChecked: викликається фреймворком Angular після перевірки на зміни у представленні компонента, а також перевірки представленнь дочірніх</w:t>
+      </w:r>
+      <w:r>
+        <w:rPr>
+          <w:rFonts w:hint="default" w:ascii="Times New Roman" w:hAnsi="Times New Roman" w:eastAsia="SimSun" w:cs="Times New Roman"/>
+          <w:color w:val="000000"/>
+          <w:kern w:val="0"/>
+          <w:sz w:val="24"/>
+          <w:szCs w:val="24"/>
+          <w:lang w:val="uk-UA" w:eastAsia="zh-CN" w:bidi="ar"/>
+        </w:rPr>
+        <w:t xml:space="preserve"> </w:t>
+      </w:r>
+      <w:r>
+        <w:rPr>
+          <w:rFonts w:hint="default" w:ascii="Times New Roman" w:hAnsi="Times New Roman" w:eastAsia="SimSun" w:cs="Times New Roman"/>
+          <w:color w:val="000000"/>
+          <w:kern w:val="0"/>
+          <w:sz w:val="24"/>
+          <w:szCs w:val="24"/>
+          <w:lang w:val="en-US" w:eastAsia="zh-CN" w:bidi="ar"/>
+        </w:rPr>
+        <w:t>компонентів.</w:t>
+      </w:r>
+      <w:r>
+        <w:rPr>
+          <w:rFonts w:hint="default" w:ascii="Times New Roman" w:hAnsi="Times New Roman" w:eastAsia="SimSun" w:cs="Times New Roman"/>
+          <w:color w:val="000000"/>
+          <w:kern w:val="0"/>
+          <w:sz w:val="24"/>
+          <w:szCs w:val="24"/>
+          <w:lang w:val="uk-UA" w:eastAsia="zh-CN" w:bidi="ar"/>
+        </w:rPr>
+        <w:t xml:space="preserve"> </w:t>
+      </w:r>
+      <w:r>
+        <w:rPr>
+          <w:rFonts w:hint="default" w:ascii="Times New Roman" w:hAnsi="Times New Roman" w:eastAsia="SimSun" w:cs="Times New Roman"/>
+          <w:color w:val="000000"/>
+          <w:kern w:val="0"/>
+          <w:sz w:val="24"/>
+          <w:szCs w:val="24"/>
+          <w:lang w:val="en-US" w:eastAsia="zh-CN" w:bidi="ar"/>
+        </w:rPr>
+        <w:t xml:space="preserve">Викликається після першого виклику методу ngAfterViewInit() та після кожного наступного виклику ngAfterContentChecked(). </w:t>
+      </w:r>
+      <w:bookmarkStart w:id="0" w:name="_GoBack"/>
+      <w:bookmarkEnd w:id="0"/>
+    </w:p>
+    <w:p>
+      <w:pPr>
+        <w:keepNext w:val="0"/>
+        <w:keepLines w:val="0"/>
+        <w:widowControl/>
+        <w:suppressLineNumbers w:val="0"/>
+        <w:jc w:val="left"/>
+      </w:pPr>
+      <w:r>
+        <w:rPr>
+          <w:rFonts w:hint="default" w:ascii="Symbol" w:hAnsi="Symbol" w:eastAsia="SimSun" w:cs="Symbol"/>
+          <w:color w:val="000000"/>
+          <w:kern w:val="0"/>
+          <w:sz w:val="24"/>
+          <w:szCs w:val="24"/>
+          <w:lang w:val="en-US" w:eastAsia="zh-CN" w:bidi="ar"/>
+        </w:rPr>
+        <w:t xml:space="preserve"> </w:t>
+      </w:r>
+      <w:r>
+        <w:rPr>
+          <w:rFonts w:hint="default" w:ascii="Times New Roman" w:hAnsi="Times New Roman" w:eastAsia="SimSun" w:cs="Times New Roman"/>
+          <w:color w:val="000000"/>
+          <w:kern w:val="0"/>
+          <w:sz w:val="24"/>
+          <w:szCs w:val="24"/>
+          <w:lang w:val="en-US" w:eastAsia="zh-CN" w:bidi="ar"/>
+        </w:rPr>
+        <w:t>ngOnDestroy: викликається перед тим, як фреймворк Angular видалить компонент.</w:t>
+      </w:r>
+    </w:p>
+    <w:p>
+      <w:pPr>
+        <w:numPr>
+          <w:numId w:val="0"/>
+        </w:numPr>
+        <w:ind w:leftChars="0"/>
+      </w:pPr>
+    </w:p>
+    <w:p>
+      <w:pPr>
+        <w:numPr>
+          <w:numId w:val="0"/>
+        </w:numPr>
+        <w:ind w:leftChars="0"/>
+      </w:pPr>
+    </w:p>
+    <w:p>
+      <w:pPr>
+        <w:numPr>
+          <w:numId w:val="0"/>
+        </w:numPr>
+        <w:ind w:leftChars="0"/>
+        <w:jc w:val="center"/>
+        <w:rPr>
+          <w:rFonts w:hint="default" w:ascii="Times New Roman" w:hAnsi="Times New Roman" w:cs="Times New Roman"/>
+          <w:b/>
+          <w:bCs/>
+          <w:sz w:val="28"/>
+          <w:szCs w:val="28"/>
+          <w:lang w:val="en-US"/>
+        </w:rPr>
+      </w:pPr>
+      <w:r>
+        <w:rPr>
+          <w:rFonts w:hint="default" w:ascii="Times New Roman" w:hAnsi="Times New Roman" w:cs="Times New Roman"/>
+          <w:b/>
+          <w:bCs/>
+          <w:sz w:val="28"/>
+          <w:szCs w:val="28"/>
+          <w:lang w:val="uk-UA"/>
+        </w:rPr>
+        <w:t xml:space="preserve">Розгорнутий на </w:t>
+      </w:r>
+      <w:r>
+        <w:rPr>
+          <w:rFonts w:hint="default" w:ascii="Times New Roman" w:hAnsi="Times New Roman" w:cs="Times New Roman"/>
+          <w:b/>
+          <w:bCs/>
+          <w:sz w:val="28"/>
+          <w:szCs w:val="28"/>
+          <w:lang w:val="en-US"/>
+        </w:rPr>
+        <w:t xml:space="preserve">Firebase </w:t>
+      </w:r>
+      <w:r>
+        <w:rPr>
+          <w:rFonts w:hint="default" w:ascii="Times New Roman" w:hAnsi="Times New Roman" w:cs="Times New Roman"/>
+          <w:b/>
+          <w:bCs/>
+          <w:sz w:val="28"/>
+          <w:szCs w:val="28"/>
+          <w:lang w:val="uk-UA"/>
+        </w:rPr>
+        <w:t xml:space="preserve">застосунок </w:t>
+      </w:r>
+      <w:r>
+        <w:rPr>
+          <w:rFonts w:hint="default" w:ascii="Times New Roman" w:hAnsi="Times New Roman" w:cs="Times New Roman"/>
+          <w:b/>
+          <w:bCs/>
+          <w:sz w:val="28"/>
+          <w:szCs w:val="28"/>
+          <w:lang w:val="en-US"/>
+        </w:rPr>
+        <w:t>Components5</w:t>
+      </w:r>
+    </w:p>
+    <w:p>
+      <w:pPr>
+        <w:numPr>
+          <w:numId w:val="0"/>
+        </w:numPr>
+        <w:ind w:leftChars="0"/>
+        <w:jc w:val="center"/>
+        <w:rPr>
+          <w:rFonts w:hint="default" w:ascii="Times New Roman" w:hAnsi="Times New Roman" w:cs="Times New Roman"/>
+          <w:b/>
+          <w:bCs/>
+          <w:sz w:val="28"/>
+          <w:szCs w:val="28"/>
+          <w:lang w:val="en-US"/>
+        </w:rPr>
+      </w:pPr>
+    </w:p>
+    <w:p>
+      <w:pPr>
+        <w:numPr>
+          <w:numId w:val="0"/>
+        </w:numPr>
+        <w:ind w:leftChars="0"/>
+        <w:jc w:val="center"/>
+        <w:rPr>
+          <w:rFonts w:hint="default" w:ascii="Times New Roman" w:hAnsi="Times New Roman"/>
+          <w:b/>
+          <w:bCs/>
+          <w:sz w:val="28"/>
+          <w:szCs w:val="28"/>
+          <w:lang w:val="en-US"/>
+        </w:rPr>
+      </w:pPr>
+      <w:r>
+        <w:rPr>
+          <w:rFonts w:hint="default" w:ascii="Times New Roman" w:hAnsi="Times New Roman"/>
+          <w:b/>
+          <w:bCs/>
+          <w:sz w:val="28"/>
+          <w:szCs w:val="28"/>
+          <w:lang w:val="en-US"/>
+        </w:rPr>
+        <w:fldChar w:fldCharType="begin"/>
+      </w:r>
+      <w:r>
+        <w:rPr>
+          <w:rFonts w:hint="default" w:ascii="Times New Roman" w:hAnsi="Times New Roman"/>
+          <w:b/>
+          <w:bCs/>
+          <w:sz w:val="28"/>
+          <w:szCs w:val="28"/>
+          <w:lang w:val="en-US"/>
+        </w:rPr>
+        <w:instrText xml:space="preserve"> HYPERLINK "https://adamovis-01laba2-5.web.app/" </w:instrText>
+      </w:r>
+      <w:r>
+        <w:rPr>
+          <w:rFonts w:hint="default" w:ascii="Times New Roman" w:hAnsi="Times New Roman"/>
+          <w:b/>
+          <w:bCs/>
+          <w:sz w:val="28"/>
+          <w:szCs w:val="28"/>
+          <w:lang w:val="en-US"/>
+        </w:rPr>
+        <w:fldChar w:fldCharType="separate"/>
+      </w:r>
+      <w:r>
+        <w:rPr>
+          <w:rStyle w:val="12"/>
+          <w:rFonts w:hint="default" w:ascii="Times New Roman" w:hAnsi="Times New Roman"/>
+          <w:b/>
+          <w:bCs/>
+          <w:sz w:val="28"/>
+          <w:szCs w:val="28"/>
+          <w:lang w:val="en-US"/>
+        </w:rPr>
+        <w:t>https://adamovis-01laba2-5.web.app/</w:t>
+      </w:r>
+      <w:r>
+        <w:rPr>
+          <w:rFonts w:hint="default" w:ascii="Times New Roman" w:hAnsi="Times New Roman"/>
+          <w:b/>
+          <w:bCs/>
+          <w:sz w:val="28"/>
+          <w:szCs w:val="28"/>
+          <w:lang w:val="en-US"/>
+        </w:rPr>
+        <w:fldChar w:fldCharType="end"/>
+      </w:r>
+    </w:p>
+    <w:p>
+      <w:pPr>
+        <w:numPr>
+          <w:numId w:val="0"/>
+        </w:numPr>
+        <w:ind w:leftChars="0"/>
+      </w:pPr>
+    </w:p>
+    <w:p>
+      <w:pPr>
+        <w:numPr>
+          <w:numId w:val="0"/>
+        </w:numPr>
+        <w:ind w:leftChars="0"/>
+        <w:jc w:val="center"/>
+        <w:rPr>
+          <w:rFonts w:hint="default" w:ascii="Times New Roman" w:hAnsi="Times New Roman" w:eastAsia="Times New Roman" w:cs="Times New Roman"/>
+          <w:b/>
+          <w:bCs/>
+          <w:sz w:val="28"/>
+          <w:szCs w:val="28"/>
+          <w:lang w:val="en-US" w:eastAsia="zh-CN"/>
+        </w:rPr>
+      </w:pPr>
+      <w:r>
+        <w:drawing>
+          <wp:inline distT="0" distB="0" distL="114300" distR="114300">
+            <wp:extent cx="4953000" cy="3792855"/>
+            <wp:effectExtent l="0" t="0" r="0" b="0"/>
+            <wp:docPr id="54" name="Picture 45"/>
+            <wp:cNvGraphicFramePr>
+              <a:graphicFrameLocks xmlns:a="http://schemas.openxmlformats.org/drawingml/2006/main" noChangeAspect="1"/>
+            </wp:cNvGraphicFramePr>
+            <a:graphic xmlns:a="http://schemas.openxmlformats.org/drawingml/2006/main">
+              <a:graphicData uri="http://schemas.openxmlformats.org/drawingml/2006/picture">
+                <pic:pic xmlns:pic="http://schemas.openxmlformats.org/drawingml/2006/picture">
+                  <pic:nvPicPr>
+                    <pic:cNvPr id="54" name="Picture 45"/>
+                    <pic:cNvPicPr>
+                      <a:picLocks noChangeAspect="1"/>
+                    </pic:cNvPicPr>
+                  </pic:nvPicPr>
+                  <pic:blipFill>
+                    <a:blip r:embed="rId48"/>
+                    <a:srcRect l="574" t="945"/>
+                    <a:stretch>
+                      <a:fillRect/>
+                    </a:stretch>
+                  </pic:blipFill>
+                  <pic:spPr>
+                    <a:xfrm>
+                      <a:off x="0" y="0"/>
+                      <a:ext cx="4953000" cy="3792855"/>
+                    </a:xfrm>
+                    <a:prstGeom prst="rect">
+                      <a:avLst/>
+                    </a:prstGeom>
+                    <a:noFill/>
+                    <a:ln>
+                      <a:noFill/>
+                    </a:ln>
+                  </pic:spPr>
+                </pic:pic>
+              </a:graphicData>
+            </a:graphic>
+          </wp:inline>
+        </w:drawing>
+      </w:r>
     </w:p>
     <w:sectPr>
       <w:footerReference r:id="rId6" w:type="first"/>

</xml_diff>